<commit_message>
Se actualiza documento de versiones.
</commit_message>
<xml_diff>
--- a/202208_SISTRA2-VERSIONES.docx
+++ b/202208_SISTRA2-VERSIONES.docx
@@ -26,7 +26,6 @@
           <w:sz w:val="28"/>
           <w:lang w:val="pt-BR"/>
         </w:rPr>
-        <w:lastRenderedPageBreak/>
         <w:t>HOJA DE CONTROL DE DOCUMENTO</w:t>
       </w:r>
     </w:p>
@@ -1353,13 +1352,7 @@
               <w:rPr>
                 <w:sz w:val="16"/>
               </w:rPr>
-              <w:t xml:space="preserve">Revisión de la versión 1.2.0 y </w:t>
-            </w:r>
-            <w:r>
-              <w:rPr>
-                <w:sz w:val="16"/>
-              </w:rPr>
-              <w:t>adición de la 1.2.1.</w:t>
+              <w:t>Revisión de la versión 1.2.0 y adición de la 1.2.1.</w:t>
             </w:r>
           </w:p>
         </w:tc>
@@ -3444,7 +3437,6 @@
         <w:pageBreakBefore/>
       </w:pPr>
       <w:r>
-        <w:lastRenderedPageBreak/>
         <w:t>INDICE</w:t>
       </w:r>
     </w:p>
@@ -3554,7 +3546,10 @@
               <w:fldChar w:fldCharType="separate"/>
             </w:r>
             <w:r>
-              <w:t>5</w:t>
+              <w:rPr>
+                <w:noProof/>
+              </w:rPr>
+              <w:t>1</w:t>
             </w:r>
             <w:r>
               <w:fldChar w:fldCharType="end"/>
@@ -3614,7 +3609,10 @@
               <w:fldChar w:fldCharType="separate"/>
             </w:r>
             <w:r>
-              <w:t>6</w:t>
+              <w:rPr>
+                <w:noProof/>
+              </w:rPr>
+              <w:t>1</w:t>
             </w:r>
             <w:r>
               <w:fldChar w:fldCharType="end"/>
@@ -3640,13 +3638,7 @@
               <w:rPr>
                 <w:rStyle w:val="Hipervnculo"/>
               </w:rPr>
-              <w:t xml:space="preserve">2.1. Versión 1.1.1 </w:t>
-            </w:r>
-            <w:r>
-              <w:rPr>
-                <w:rStyle w:val="Hipervnculo"/>
-              </w:rPr>
-              <w:t>(16/11/2020)</w:t>
+              <w:t>2.1. Versión 1.1.1 (16/11/2020)</w:t>
             </w:r>
             <w:r>
               <w:tab/>
@@ -3661,7 +3653,10 @@
               <w:fldChar w:fldCharType="separate"/>
             </w:r>
             <w:r>
-              <w:t>6</w:t>
+              <w:rPr>
+                <w:noProof/>
+              </w:rPr>
+              <w:t>1</w:t>
             </w:r>
             <w:r>
               <w:fldChar w:fldCharType="end"/>
@@ -3702,7 +3697,10 @@
               <w:fldChar w:fldCharType="separate"/>
             </w:r>
             <w:r>
-              <w:t>7</w:t>
+              <w:rPr>
+                <w:noProof/>
+              </w:rPr>
+              <w:t>1</w:t>
             </w:r>
             <w:r>
               <w:fldChar w:fldCharType="end"/>
@@ -3743,7 +3741,10 @@
               <w:fldChar w:fldCharType="separate"/>
             </w:r>
             <w:r>
-              <w:t>8</w:t>
+              <w:rPr>
+                <w:noProof/>
+              </w:rPr>
+              <w:t>1</w:t>
             </w:r>
             <w:r>
               <w:fldChar w:fldCharType="end"/>
@@ -3778,16 +3779,16 @@
               <w:fldChar w:fldCharType="begin"/>
             </w:r>
             <w:r>
-              <w:instrText xml:space="preserve"> PAGEREF _Toc10786</w:instrText>
-            </w:r>
-            <w:r>
-              <w:instrText xml:space="preserve">5174 \h </w:instrText>
+              <w:instrText xml:space="preserve"> PAGEREF _Toc107865174 \h </w:instrText>
             </w:r>
             <w:r>
               <w:fldChar w:fldCharType="separate"/>
             </w:r>
             <w:r>
-              <w:t>9</w:t>
+              <w:rPr>
+                <w:noProof/>
+              </w:rPr>
+              <w:t>1</w:t>
             </w:r>
             <w:r>
               <w:fldChar w:fldCharType="end"/>
@@ -3828,7 +3829,10 @@
               <w:fldChar w:fldCharType="separate"/>
             </w:r>
             <w:r>
-              <w:t>11</w:t>
+              <w:rPr>
+                <w:noProof/>
+              </w:rPr>
+              <w:t>1</w:t>
             </w:r>
             <w:r>
               <w:fldChar w:fldCharType="end"/>
@@ -3869,7 +3873,10 @@
               <w:fldChar w:fldCharType="separate"/>
             </w:r>
             <w:r>
-              <w:t>12</w:t>
+              <w:rPr>
+                <w:noProof/>
+              </w:rPr>
+              <w:t>1</w:t>
             </w:r>
             <w:r>
               <w:fldChar w:fldCharType="end"/>
@@ -3910,7 +3917,10 @@
               <w:fldChar w:fldCharType="separate"/>
             </w:r>
             <w:r>
-              <w:t>13</w:t>
+              <w:rPr>
+                <w:noProof/>
+              </w:rPr>
+              <w:t>1</w:t>
             </w:r>
             <w:r>
               <w:fldChar w:fldCharType="end"/>
@@ -3951,7 +3961,10 @@
               <w:fldChar w:fldCharType="separate"/>
             </w:r>
             <w:r>
-              <w:t>14</w:t>
+              <w:rPr>
+                <w:noProof/>
+              </w:rPr>
+              <w:t>1</w:t>
             </w:r>
             <w:r>
               <w:fldChar w:fldCharType="end"/>
@@ -3977,13 +3990,7 @@
               <w:rPr>
                 <w:rStyle w:val="Hipervnculo"/>
               </w:rPr>
-              <w:t>2.9. Versi</w:t>
-            </w:r>
-            <w:r>
-              <w:rPr>
-                <w:rStyle w:val="Hipervnculo"/>
-              </w:rPr>
-              <w:t>ón 1.2.0 (28/09/2021)</w:t>
+              <w:t>2.9. Versión 1.2.0 (28/09/2021)</w:t>
             </w:r>
             <w:r>
               <w:tab/>
@@ -3998,7 +4005,10 @@
               <w:fldChar w:fldCharType="separate"/>
             </w:r>
             <w:r>
-              <w:t>15</w:t>
+              <w:rPr>
+                <w:noProof/>
+              </w:rPr>
+              <w:t>1</w:t>
             </w:r>
             <w:r>
               <w:fldChar w:fldCharType="end"/>
@@ -4039,7 +4049,10 @@
               <w:fldChar w:fldCharType="separate"/>
             </w:r>
             <w:r>
-              <w:t>25</w:t>
+              <w:rPr>
+                <w:noProof/>
+              </w:rPr>
+              <w:t>1</w:t>
             </w:r>
             <w:r>
               <w:fldChar w:fldCharType="end"/>
@@ -4080,7 +4093,10 @@
               <w:fldChar w:fldCharType="separate"/>
             </w:r>
             <w:r>
-              <w:t>29</w:t>
+              <w:rPr>
+                <w:noProof/>
+              </w:rPr>
+              <w:t>1</w:t>
             </w:r>
             <w:r>
               <w:fldChar w:fldCharType="end"/>
@@ -4121,7 +4137,10 @@
               <w:fldChar w:fldCharType="separate"/>
             </w:r>
             <w:r>
-              <w:t>31</w:t>
+              <w:rPr>
+                <w:noProof/>
+              </w:rPr>
+              <w:t>1</w:t>
             </w:r>
             <w:r>
               <w:fldChar w:fldCharType="end"/>
@@ -4162,7 +4181,10 @@
               <w:fldChar w:fldCharType="separate"/>
             </w:r>
             <w:r>
-              <w:t>37</w:t>
+              <w:rPr>
+                <w:noProof/>
+              </w:rPr>
+              <w:t>1</w:t>
             </w:r>
             <w:r>
               <w:fldChar w:fldCharType="end"/>
@@ -4214,7 +4236,6 @@
       <w:bookmarkStart w:id="1" w:name="_Toc92794995"/>
       <w:bookmarkStart w:id="2" w:name="_Toc107865169"/>
       <w:r>
-        <w:lastRenderedPageBreak/>
         <w:t>Introducción</w:t>
       </w:r>
       <w:bookmarkEnd w:id="0"/>
@@ -4288,10 +4309,7 @@
     </w:p>
     <w:p>
       <w:r>
-        <w:t xml:space="preserve">Versión en la que </w:t>
-      </w:r>
-      <w:r>
-        <w:t xml:space="preserve">se incluyen las siguientes funcionalidades e </w:t>
+        <w:t xml:space="preserve">Versión en la que se incluyen las siguientes funcionalidades e </w:t>
       </w:r>
       <w:proofErr w:type="spellStart"/>
       <w:r>
@@ -4462,10 +4480,7 @@
     </w:p>
     <w:p>
       <w:r>
-        <w:t xml:space="preserve">Para su </w:t>
-      </w:r>
-      <w:r>
-        <w:t>instalación es necesario ejecutar el siguiente script de BBDD en el usuario SISTRAGES:</w:t>
+        <w:t>Para su instalación es necesario ejecutar el siguiente script de BBDD en el usuario SISTRAGES:</w:t>
       </w:r>
     </w:p>
     <w:p/>
@@ -4507,10 +4522,7 @@
     </w:p>
     <w:p>
       <w:r>
-        <w:t>'Indica métodos autenticación separados por pu</w:t>
-      </w:r>
-      <w:r>
-        <w:t>nto y coma:</w:t>
+        <w:t>'Indica métodos autenticación separados por punto y coma:</w:t>
       </w:r>
     </w:p>
     <w:p>
@@ -4613,13 +4625,7 @@
         <w:rPr>
           <w:rFonts w:ascii="Consolas" w:hAnsi="Consolas"/>
         </w:rPr>
-        <w:t xml:space="preserve"> </w:t>
-      </w:r>
-      <w:r>
-        <w:rPr>
-          <w:rFonts w:ascii="Consolas" w:hAnsi="Consolas"/>
-        </w:rPr>
-        <w:t xml:space="preserve">STT_FORMUL.SFR_ENTIDA </w:t>
+        <w:t xml:space="preserve"> STT_FORMUL.SFR_ENTIDA </w:t>
       </w:r>
       <w:proofErr w:type="spellStart"/>
       <w:r>
@@ -4813,13 +4819,7 @@
         <w:rPr>
           <w:rFonts w:ascii="Consolas" w:hAnsi="Consolas"/>
         </w:rPr>
-        <w:t xml:space="preserve"> STT_FORMUL.SFR</w:t>
-      </w:r>
-      <w:r>
-        <w:rPr>
-          <w:rFonts w:ascii="Consolas" w:hAnsi="Consolas"/>
-        </w:rPr>
-        <w:t xml:space="preserve">_IDGFE </w:t>
+        <w:t xml:space="preserve"> STT_FORMUL.SFR_IDGFE </w:t>
       </w:r>
       <w:proofErr w:type="spellStart"/>
       <w:r>
@@ -4856,7 +4856,6 @@
       <w:bookmarkStart w:id="12" w:name="_Toc92795110"/>
       <w:bookmarkStart w:id="13" w:name="_Toc107865172"/>
       <w:r>
-        <w:lastRenderedPageBreak/>
         <w:t>Versión 1.1.2 (11/01/2021)</w:t>
       </w:r>
       <w:bookmarkEnd w:id="10"/>
@@ -4999,16 +4998,7 @@
                 <w:szCs w:val="20"/>
                 <w:lang w:eastAsia="ar-SA"/>
               </w:rPr>
-              <w:t xml:space="preserve">#189 STG: </w:t>
-            </w:r>
-            <w:r>
-              <w:rPr>
-                <w:rFonts w:ascii="Arial" w:eastAsia="Times New Roman" w:hAnsi="Arial" w:cs="Times New Roman"/>
-                <w:sz w:val="20"/>
-                <w:szCs w:val="20"/>
-                <w:lang w:eastAsia="ar-SA"/>
-              </w:rPr>
-              <w:t xml:space="preserve">Configura la </w:t>
+              <w:t xml:space="preserve">#189 STG: Configura la </w:t>
             </w:r>
             <w:proofErr w:type="spellStart"/>
             <w:r>
@@ -5165,7 +5155,6 @@
       <w:bookmarkStart w:id="16" w:name="_Toc107865173"/>
       <w:bookmarkStart w:id="17" w:name="_Toc92795111"/>
       <w:r>
-        <w:lastRenderedPageBreak/>
         <w:t>Versión 1.1.3 (25/01/2021)</w:t>
       </w:r>
       <w:bookmarkEnd w:id="14"/>
@@ -5279,16 +5268,7 @@
                 <w:szCs w:val="20"/>
                 <w:lang w:eastAsia="ar-SA"/>
               </w:rPr>
-              <w:t xml:space="preserve">Se permite la configuración del </w:t>
-            </w:r>
-            <w:r>
-              <w:rPr>
-                <w:rFonts w:ascii="Arial" w:eastAsia="Times New Roman" w:hAnsi="Arial" w:cs="Times New Roman"/>
-                <w:sz w:val="20"/>
-                <w:szCs w:val="20"/>
-                <w:lang w:eastAsia="ar-SA"/>
-              </w:rPr>
-              <w:t>motor de scripting por propiedad.</w:t>
+              <w:t>Se permite la configuración del motor de scripting por propiedad.</w:t>
             </w:r>
           </w:p>
           <w:p>
@@ -5429,11 +5409,7 @@
       <w:bookmarkStart w:id="20" w:name="_Toc92795112"/>
       <w:bookmarkStart w:id="21" w:name="_Toc92795000"/>
       <w:r>
-        <w:lastRenderedPageBreak/>
-        <w:t>Versión 1.1.4 (20/03/202</w:t>
-      </w:r>
-      <w:r>
-        <w:t>1)</w:t>
+        <w:t>Versión 1.1.4 (20/03/2021)</w:t>
       </w:r>
       <w:bookmarkEnd w:id="19"/>
       <w:bookmarkEnd w:id="20"/>
@@ -5719,16 +5695,7 @@
                 <w:szCs w:val="20"/>
                 <w:lang w:eastAsia="ar-SA"/>
               </w:rPr>
-              <w:t xml:space="preserve">Mejora en la </w:t>
-            </w:r>
-            <w:r>
-              <w:rPr>
-                <w:rFonts w:ascii="Arial" w:eastAsia="Times New Roman" w:hAnsi="Arial" w:cs="Times New Roman"/>
-                <w:sz w:val="20"/>
-                <w:szCs w:val="20"/>
-                <w:lang w:eastAsia="ar-SA"/>
-              </w:rPr>
-              <w:t>visualización de la ventana tras la firma</w:t>
+              <w:t>Mejora en la visualización de la ventana tras la firma</w:t>
             </w:r>
           </w:p>
           <w:p>
@@ -5799,10 +5766,7 @@
     <w:p/>
     <w:p>
       <w:r>
-        <w:t xml:space="preserve">Para instala esta versión ha </w:t>
-      </w:r>
-      <w:r>
-        <w:t>de ejecutarse el siguiente script de BBDD en el usuario SISTRAGES:</w:t>
+        <w:t>Para instala esta versión ha de ejecutarse el siguiente script de BBDD en el usuario SISTRAGES:</w:t>
       </w:r>
     </w:p>
     <w:p/>
@@ -6049,7 +6013,6 @@
           <w:noProof/>
           <w:lang w:eastAsia="es-ES"/>
         </w:rPr>
-        <w:lastRenderedPageBreak/>
         <w:drawing>
           <wp:inline distT="0" distB="0" distL="0" distR="0" wp14:anchorId="7293F8DB" wp14:editId="31BEDC46">
             <wp:extent cx="3022600" cy="3092450"/>
@@ -6128,7 +6091,6 @@
       <w:bookmarkStart w:id="23" w:name="_Toc92795001"/>
       <w:bookmarkStart w:id="24" w:name="_Toc92795113"/>
       <w:r>
-        <w:lastRenderedPageBreak/>
         <w:t>Versión 1.1.5 (30/03/2021)</w:t>
       </w:r>
       <w:bookmarkEnd w:id="22"/>
@@ -6138,10 +6100,7 @@
     <w:p/>
     <w:p>
       <w:r>
-        <w:t>Versión en la que se incluyen las siguien</w:t>
-      </w:r>
-      <w:r>
-        <w:t xml:space="preserve">tes funcionalidades e </w:t>
+        <w:t xml:space="preserve">Versión en la que se incluyen las siguientes funcionalidades e </w:t>
       </w:r>
       <w:proofErr w:type="spellStart"/>
       <w:r>
@@ -6290,7 +6249,6 @@
       <w:bookmarkStart w:id="26" w:name="_Toc107865176"/>
       <w:bookmarkStart w:id="27" w:name="_Toc92795002"/>
       <w:r>
-        <w:lastRenderedPageBreak/>
         <w:t>Versión 1.1.6 (13/05/2021)</w:t>
       </w:r>
       <w:bookmarkEnd w:id="25"/>
@@ -6596,7 +6554,6 @@
       <w:bookmarkStart w:id="29" w:name="_Toc107865177"/>
       <w:bookmarkStart w:id="30" w:name="_Toc92795003"/>
       <w:r>
-        <w:lastRenderedPageBreak/>
         <w:t>Versión 1.1.7 (27/05/2021)</w:t>
       </w:r>
       <w:bookmarkEnd w:id="28"/>
@@ -6793,16 +6750,7 @@
                 <w:szCs w:val="20"/>
                 <w:lang w:eastAsia="ar-SA"/>
               </w:rPr>
-              <w:t xml:space="preserve"> (se </w:t>
-            </w:r>
-            <w:r>
-              <w:rPr>
-                <w:rFonts w:ascii="Arial" w:eastAsia="Times New Roman" w:hAnsi="Arial" w:cs="Times New Roman"/>
-                <w:sz w:val="20"/>
-                <w:szCs w:val="20"/>
-                <w:lang w:eastAsia="ar-SA"/>
-              </w:rPr>
-              <w:t>añaden la comilla simple (‘) a los caracteres no permitidos por RW3)</w:t>
+              <w:t xml:space="preserve"> (se añaden la comilla simple (‘) a los caracteres no permitidos por RW3)</w:t>
             </w:r>
           </w:p>
         </w:tc>
@@ -6832,7 +6780,6 @@
       <w:bookmarkStart w:id="32" w:name="_Toc92795116"/>
       <w:bookmarkStart w:id="33" w:name="_Toc107865178"/>
       <w:r>
-        <w:lastRenderedPageBreak/>
         <w:t>Versión 1.1.8 (14/06/2021)</w:t>
       </w:r>
       <w:bookmarkEnd w:id="31"/>
@@ -7189,7 +7136,6 @@
       <w:bookmarkStart w:id="35" w:name="_Toc92795117"/>
       <w:bookmarkStart w:id="36" w:name="_Toc107865179"/>
       <w:r>
-        <w:lastRenderedPageBreak/>
         <w:t>Versión 1.2.0 (28/09/2021)</w:t>
       </w:r>
       <w:bookmarkEnd w:id="34"/>
@@ -7199,10 +7145,7 @@
     <w:p/>
     <w:p>
       <w:r>
-        <w:t xml:space="preserve">Versión en la que se incluyen las siguientes </w:t>
-      </w:r>
-      <w:r>
-        <w:t xml:space="preserve">funcionalidades e </w:t>
+        <w:t xml:space="preserve">Versión en la que se incluyen las siguientes funcionalidades e </w:t>
       </w:r>
       <w:proofErr w:type="spellStart"/>
       <w:r>
@@ -7593,16 +7536,7 @@
                 <w:szCs w:val="20"/>
                 <w:lang w:eastAsia="ar-SA"/>
               </w:rPr>
-              <w:t>#164</w:t>
-            </w:r>
-            <w:r>
-              <w:rPr>
-                <w:rFonts w:ascii="Arial" w:eastAsia="Times New Roman" w:hAnsi="Arial" w:cs="Times New Roman"/>
-                <w:sz w:val="20"/>
-                <w:szCs w:val="20"/>
-                <w:lang w:eastAsia="ar-SA"/>
-              </w:rPr>
-              <w:t xml:space="preserve"> STT: </w:t>
+              <w:t xml:space="preserve">#164 STT: </w:t>
             </w:r>
             <w:proofErr w:type="spellStart"/>
             <w:r>
@@ -7907,16 +7841,7 @@
                 <w:szCs w:val="20"/>
                 <w:lang w:eastAsia="ar-SA"/>
               </w:rPr>
-              <w:t xml:space="preserve"> permite dejar vacío el campo de “Ayuda </w:t>
-            </w:r>
-            <w:r>
-              <w:rPr>
-                <w:rFonts w:ascii="Arial" w:eastAsia="Times New Roman" w:hAnsi="Arial" w:cs="Times New Roman"/>
-                <w:sz w:val="20"/>
-                <w:szCs w:val="20"/>
-                <w:lang w:eastAsia="ar-SA"/>
-              </w:rPr>
-              <w:t xml:space="preserve">on-line”. </w:t>
+              <w:t xml:space="preserve"> permite dejar vacío el campo de “Ayuda on-line”. </w:t>
             </w:r>
           </w:p>
           <w:p>
@@ -8238,16 +8163,7 @@
                 <w:szCs w:val="20"/>
                 <w:lang w:eastAsia="ar-SA"/>
               </w:rPr>
-              <w:t xml:space="preserve"> externaliz</w:t>
-            </w:r>
-            <w:r>
-              <w:rPr>
-                <w:rFonts w:ascii="Arial" w:eastAsia="Times New Roman" w:hAnsi="Arial" w:cs="Times New Roman"/>
-                <w:sz w:val="20"/>
-                <w:szCs w:val="20"/>
-                <w:lang w:eastAsia="ar-SA"/>
-              </w:rPr>
-              <w:t>a la plantilla de correos de finalización de trámite.</w:t>
+              <w:t xml:space="preserve"> externaliza la plantilla de correos de finalización de trámite.</w:t>
             </w:r>
           </w:p>
           <w:p>
@@ -8746,16 +8662,7 @@
                 <w:szCs w:val="20"/>
                 <w:lang w:eastAsia="ar-SA"/>
               </w:rPr>
-              <w:t>rem</w:t>
-            </w:r>
-            <w:r>
-              <w:rPr>
-                <w:rFonts w:ascii="Arial" w:eastAsia="Times New Roman" w:hAnsi="Arial" w:cs="Times New Roman"/>
-                <w:sz w:val="20"/>
-                <w:szCs w:val="20"/>
-                <w:lang w:eastAsia="ar-SA"/>
-              </w:rPr>
-              <w:t>ots</w:t>
+              <w:t>remots</w:t>
             </w:r>
             <w:proofErr w:type="spellEnd"/>
           </w:p>
@@ -9200,16 +9107,7 @@
                 <w:szCs w:val="20"/>
                 <w:lang w:eastAsia="ar-SA"/>
               </w:rPr>
-              <w:t xml:space="preserve"> </w:t>
-            </w:r>
-            <w:r>
-              <w:rPr>
-                <w:rFonts w:ascii="Arial" w:eastAsia="Times New Roman" w:hAnsi="Arial" w:cs="Times New Roman"/>
-                <w:sz w:val="20"/>
-                <w:szCs w:val="20"/>
-                <w:lang w:eastAsia="ar-SA"/>
-              </w:rPr>
-              <w:t xml:space="preserve">ha desarrollado el script de navegación de página. </w:t>
+              <w:t xml:space="preserve"> ha desarrollado el script de navegación de página. </w:t>
             </w:r>
           </w:p>
           <w:p>
@@ -9234,7 +9132,6 @@
                 <w:szCs w:val="20"/>
                 <w:lang w:eastAsia="ar-SA"/>
               </w:rPr>
-              <w:lastRenderedPageBreak/>
               <w:t xml:space="preserve">#211 </w:t>
             </w:r>
             <w:proofErr w:type="spellStart"/>
@@ -10256,16 +10153,7 @@
                 <w:szCs w:val="20"/>
                 <w:lang w:eastAsia="ar-SA"/>
               </w:rPr>
-              <w:t xml:space="preserve"> </w:t>
-            </w:r>
-            <w:r>
-              <w:rPr>
-                <w:rFonts w:ascii="Arial" w:eastAsia="Times New Roman" w:hAnsi="Arial" w:cs="Times New Roman"/>
-                <w:sz w:val="20"/>
-                <w:szCs w:val="20"/>
-                <w:lang w:eastAsia="ar-SA"/>
-              </w:rPr>
-              <w:t>REST</w:t>
+              <w:t xml:space="preserve"> REST</w:t>
             </w:r>
           </w:p>
           <w:p>
@@ -10695,16 +10583,7 @@
                 <w:szCs w:val="20"/>
                 <w:lang w:eastAsia="ar-SA"/>
               </w:rPr>
-              <w:t>formul</w:t>
-            </w:r>
-            <w:r>
-              <w:rPr>
-                <w:rFonts w:ascii="Arial" w:eastAsia="Times New Roman" w:hAnsi="Arial" w:cs="Times New Roman"/>
-                <w:sz w:val="20"/>
-                <w:szCs w:val="20"/>
-                <w:lang w:eastAsia="ar-SA"/>
-              </w:rPr>
-              <w:t>ari</w:t>
+              <w:t>formulari</w:t>
             </w:r>
             <w:proofErr w:type="spellEnd"/>
           </w:p>
@@ -11301,16 +11180,7 @@
                 <w:szCs w:val="20"/>
                 <w:lang w:eastAsia="ar-SA"/>
               </w:rPr>
-              <w:t xml:space="preserve"> implementa las dependenci</w:t>
-            </w:r>
-            <w:r>
-              <w:rPr>
-                <w:rFonts w:ascii="Arial" w:eastAsia="Times New Roman" w:hAnsi="Arial" w:cs="Times New Roman"/>
-                <w:sz w:val="20"/>
-                <w:szCs w:val="20"/>
-                <w:lang w:eastAsia="ar-SA"/>
-              </w:rPr>
-              <w:t xml:space="preserve">as y el cálculo de campos para el gestor interno. </w:t>
+              <w:t xml:space="preserve"> implementa las dependencias y el cálculo de campos para el gestor interno. </w:t>
             </w:r>
           </w:p>
           <w:p>
@@ -11859,7 +11729,6 @@
                 <w:szCs w:val="20"/>
                 <w:lang w:eastAsia="ar-SA"/>
               </w:rPr>
-              <w:lastRenderedPageBreak/>
               <w:t xml:space="preserve">Esta </w:t>
             </w:r>
             <w:proofErr w:type="spellStart"/>
@@ -12317,16 +12186,7 @@
                 <w:szCs w:val="20"/>
                 <w:lang w:eastAsia="ar-SA"/>
               </w:rPr>
-              <w:t xml:space="preserve"> </w:t>
-            </w:r>
-            <w:r>
-              <w:rPr>
-                <w:rFonts w:ascii="Arial" w:eastAsia="Times New Roman" w:hAnsi="Arial" w:cs="Times New Roman"/>
-                <w:sz w:val="20"/>
-                <w:szCs w:val="20"/>
-                <w:lang w:eastAsia="ar-SA"/>
-              </w:rPr>
-              <w:t xml:space="preserve">- </w:t>
+              <w:t xml:space="preserve"> - </w:t>
             </w:r>
             <w:proofErr w:type="spellStart"/>
             <w:r>
@@ -13282,16 +13142,7 @@
                 <w:szCs w:val="20"/>
                 <w:lang w:eastAsia="ar-SA"/>
               </w:rPr>
-              <w:t xml:space="preserve"> hace que STG indique que ha de haber una plantilla por </w:t>
-            </w:r>
-            <w:r>
-              <w:rPr>
-                <w:rFonts w:ascii="Arial" w:eastAsia="Times New Roman" w:hAnsi="Arial" w:cs="Times New Roman"/>
-                <w:sz w:val="20"/>
-                <w:szCs w:val="20"/>
-                <w:lang w:eastAsia="ar-SA"/>
-              </w:rPr>
-              <w:t xml:space="preserve">defecto antes de guardar los cambios cuando se introduce una plantilla PDF. </w:t>
+              <w:t xml:space="preserve"> hace que STG indique que ha de haber una plantilla por defecto antes de guardar los cambios cuando se introduce una plantilla PDF. </w:t>
             </w:r>
           </w:p>
           <w:p>
@@ -13508,16 +13359,7 @@
                 <w:szCs w:val="20"/>
                 <w:lang w:eastAsia="ar-SA"/>
               </w:rPr>
-              <w:t>d'Autoemplename</w:t>
-            </w:r>
-            <w:r>
-              <w:rPr>
-                <w:rFonts w:ascii="Arial" w:eastAsia="Times New Roman" w:hAnsi="Arial" w:cs="Times New Roman"/>
-                <w:sz w:val="20"/>
-                <w:szCs w:val="20"/>
-                <w:lang w:eastAsia="ar-SA"/>
-              </w:rPr>
-              <w:t>nt</w:t>
+              <w:t>d'Autoemplenament</w:t>
             </w:r>
             <w:proofErr w:type="spellEnd"/>
           </w:p>
@@ -13742,16 +13584,7 @@
                 <w:szCs w:val="20"/>
                 <w:lang w:eastAsia="ar-SA"/>
               </w:rPr>
-              <w:t>Previs</w:t>
-            </w:r>
-            <w:r>
-              <w:rPr>
-                <w:rFonts w:ascii="Arial" w:eastAsia="Times New Roman" w:hAnsi="Arial" w:cs="Times New Roman"/>
-                <w:sz w:val="20"/>
-                <w:szCs w:val="20"/>
-                <w:lang w:eastAsia="ar-SA"/>
-              </w:rPr>
-              <w:t>ualització</w:t>
+              <w:t>Previsualització</w:t>
             </w:r>
             <w:proofErr w:type="spellEnd"/>
             <w:r>
@@ -13941,16 +13774,7 @@
                 <w:szCs w:val="20"/>
                 <w:lang w:eastAsia="ar-SA"/>
               </w:rPr>
-              <w:t xml:space="preserve"> mejora el control de cuando ROLSAC no </w:t>
-            </w:r>
-            <w:r>
-              <w:rPr>
-                <w:rFonts w:ascii="Arial" w:eastAsia="Times New Roman" w:hAnsi="Arial" w:cs="Times New Roman"/>
-                <w:sz w:val="20"/>
-                <w:szCs w:val="20"/>
-                <w:lang w:eastAsia="ar-SA"/>
-              </w:rPr>
-              <w:t xml:space="preserve">está disponible. </w:t>
+              <w:t xml:space="preserve"> mejora el control de cuando ROLSAC no está disponible. </w:t>
             </w:r>
           </w:p>
           <w:p>
@@ -14251,16 +14075,7 @@
                 <w:szCs w:val="20"/>
                 <w:lang w:eastAsia="ar-SA"/>
               </w:rPr>
-              <w:t xml:space="preserve"> muestra en STH el método de autenticación con el cual se ha iniciado un trámit</w:t>
-            </w:r>
-            <w:r>
-              <w:rPr>
-                <w:rFonts w:ascii="Arial" w:eastAsia="Times New Roman" w:hAnsi="Arial" w:cs="Times New Roman"/>
-                <w:sz w:val="20"/>
-                <w:szCs w:val="20"/>
-                <w:lang w:eastAsia="ar-SA"/>
-              </w:rPr>
-              <w:t xml:space="preserve">e. </w:t>
+              <w:t xml:space="preserve"> muestra en STH el método de autenticación con el cual se ha iniciado un trámite. </w:t>
             </w:r>
           </w:p>
           <w:p>
@@ -14671,16 +14486,7 @@
                 <w:szCs w:val="20"/>
                 <w:lang w:eastAsia="ar-SA"/>
               </w:rPr>
-              <w:t>Est</w:t>
-            </w:r>
-            <w:r>
-              <w:rPr>
-                <w:rFonts w:ascii="Arial" w:eastAsia="Times New Roman" w:hAnsi="Arial" w:cs="Times New Roman"/>
-                <w:sz w:val="20"/>
-                <w:szCs w:val="20"/>
-                <w:lang w:eastAsia="ar-SA"/>
-              </w:rPr>
-              <w:t xml:space="preserve">a </w:t>
+              <w:t xml:space="preserve">Esta </w:t>
             </w:r>
             <w:proofErr w:type="spellStart"/>
             <w:r>
@@ -15703,16 +15509,7 @@
                 <w:szCs w:val="20"/>
                 <w:lang w:eastAsia="ar-SA"/>
               </w:rPr>
-              <w:t>A</w:t>
-            </w:r>
-            <w:r>
-              <w:rPr>
-                <w:rFonts w:ascii="Arial" w:eastAsia="Times New Roman" w:hAnsi="Arial" w:cs="Times New Roman"/>
-                <w:sz w:val="20"/>
-                <w:szCs w:val="20"/>
-                <w:lang w:eastAsia="ar-SA"/>
-              </w:rPr>
-              <w:t>daptació</w:t>
+              <w:t>Adaptació</w:t>
             </w:r>
             <w:proofErr w:type="spellEnd"/>
             <w:r>
@@ -15826,7 +15623,6 @@
                 <w:szCs w:val="20"/>
                 <w:lang w:eastAsia="ar-SA"/>
               </w:rPr>
-              <w:lastRenderedPageBreak/>
               <w:t xml:space="preserve">Esta </w:t>
             </w:r>
             <w:proofErr w:type="spellStart"/>
@@ -16178,16 +15974,7 @@
                 <w:szCs w:val="20"/>
                 <w:lang w:eastAsia="ar-SA"/>
               </w:rPr>
-              <w:t xml:space="preserve"> permite visualizar el importe calculado según el código de una tasa en el mensaje que indica que </w:t>
-            </w:r>
-            <w:r>
-              <w:rPr>
-                <w:rFonts w:ascii="Arial" w:eastAsia="Times New Roman" w:hAnsi="Arial" w:cs="Times New Roman"/>
-                <w:sz w:val="20"/>
-                <w:szCs w:val="20"/>
-                <w:lang w:eastAsia="ar-SA"/>
-              </w:rPr>
-              <w:t xml:space="preserve">el pago es simulado. </w:t>
+              <w:t xml:space="preserve"> permite visualizar el importe calculado según el código de una tasa en el mensaje que indica que el pago es simulado. </w:t>
             </w:r>
           </w:p>
           <w:p>
@@ -16529,16 +16316,7 @@
                 <w:szCs w:val="20"/>
                 <w:lang w:eastAsia="ar-SA"/>
               </w:rPr>
-              <w:t xml:space="preserve"> sirve para</w:t>
-            </w:r>
-            <w:r>
-              <w:rPr>
-                <w:rFonts w:ascii="Arial" w:eastAsia="Times New Roman" w:hAnsi="Arial" w:cs="Times New Roman"/>
-                <w:sz w:val="20"/>
-                <w:szCs w:val="20"/>
-                <w:lang w:eastAsia="ar-SA"/>
-              </w:rPr>
-              <w:t xml:space="preserve"> la revisión de la integración con la Carpeta Ciudadana. </w:t>
+              <w:t xml:space="preserve"> sirve para la revisión de la integración con la Carpeta Ciudadana. </w:t>
             </w:r>
           </w:p>
           <w:p>
@@ -17021,16 +16799,7 @@
                 <w:szCs w:val="20"/>
                 <w:lang w:eastAsia="ar-SA"/>
               </w:rPr>
-              <w:t xml:space="preserve"> permite controlar el tamaño máximo de la des</w:t>
-            </w:r>
-            <w:r>
-              <w:rPr>
-                <w:rFonts w:ascii="Arial" w:eastAsia="Times New Roman" w:hAnsi="Arial" w:cs="Times New Roman"/>
-                <w:sz w:val="20"/>
-                <w:szCs w:val="20"/>
-                <w:lang w:eastAsia="ar-SA"/>
-              </w:rPr>
-              <w:t xml:space="preserve">cripción de los anexos. </w:t>
+              <w:t xml:space="preserve"> permite controlar el tamaño máximo de la descripción de los anexos. </w:t>
             </w:r>
           </w:p>
           <w:p>
@@ -17737,16 +17506,7 @@
                 <w:szCs w:val="20"/>
                 <w:lang w:eastAsia="ar-SA"/>
               </w:rPr>
-              <w:t xml:space="preserve"> a </w:t>
-            </w:r>
-            <w:r>
-              <w:rPr>
-                <w:rFonts w:ascii="Arial" w:eastAsia="Times New Roman" w:hAnsi="Arial" w:cs="Times New Roman"/>
-                <w:sz w:val="20"/>
-                <w:szCs w:val="20"/>
-                <w:lang w:eastAsia="ar-SA"/>
-              </w:rPr>
-              <w:t>SISTRAGES</w:t>
+              <w:t xml:space="preserve"> a SISTRAGES</w:t>
             </w:r>
           </w:p>
           <w:p>
@@ -17909,7 +17669,6 @@
                 <w:szCs w:val="20"/>
                 <w:lang w:eastAsia="ar-SA"/>
               </w:rPr>
-              <w:lastRenderedPageBreak/>
               <w:t xml:space="preserve">Esta </w:t>
             </w:r>
             <w:proofErr w:type="spellStart"/>
@@ -17930,16 +17689,7 @@
                 <w:szCs w:val="20"/>
                 <w:lang w:eastAsia="ar-SA"/>
               </w:rPr>
-              <w:t xml:space="preserve"> coge las fechas del trámite de ROLSAC y no las del PA.</w:t>
-            </w:r>
-            <w:r>
-              <w:rPr>
-                <w:rFonts w:ascii="Arial" w:eastAsia="Times New Roman" w:hAnsi="Arial" w:cs="Times New Roman"/>
-                <w:sz w:val="20"/>
-                <w:szCs w:val="20"/>
-                <w:lang w:eastAsia="ar-SA"/>
-              </w:rPr>
-              <w:t xml:space="preserve"> </w:t>
+              <w:t xml:space="preserve"> coge las fechas del trámite de ROLSAC y no las del PA. </w:t>
             </w:r>
           </w:p>
           <w:p>
@@ -18277,16 +18027,7 @@
                 <w:szCs w:val="20"/>
                 <w:lang w:eastAsia="ar-SA"/>
               </w:rPr>
-              <w:t xml:space="preserve"> de SISTRAMIT, SISTR</w:t>
-            </w:r>
-            <w:r>
-              <w:rPr>
-                <w:rFonts w:ascii="Arial" w:eastAsia="Times New Roman" w:hAnsi="Arial" w:cs="Times New Roman"/>
-                <w:sz w:val="20"/>
-                <w:szCs w:val="20"/>
-                <w:lang w:eastAsia="ar-SA"/>
-              </w:rPr>
-              <w:t>AHELP, LOGINIB i PAYMENTIB</w:t>
+              <w:t xml:space="preserve"> de SISTRAMIT, SISTRAHELP, LOGINIB i PAYMENTIB</w:t>
             </w:r>
           </w:p>
           <w:p>
@@ -18777,16 +18518,7 @@
                 <w:szCs w:val="20"/>
                 <w:lang w:eastAsia="ar-SA"/>
               </w:rPr>
-              <w:t>SetDatosCont</w:t>
-            </w:r>
-            <w:r>
-              <w:rPr>
-                <w:rFonts w:ascii="Arial" w:eastAsia="Times New Roman" w:hAnsi="Arial" w:cs="Times New Roman"/>
-                <w:sz w:val="20"/>
-                <w:szCs w:val="20"/>
-                <w:lang w:eastAsia="ar-SA"/>
-              </w:rPr>
-              <w:t>acto</w:t>
+              <w:t>SetDatosContacto</w:t>
             </w:r>
             <w:proofErr w:type="spellEnd"/>
             <w:r>
@@ -19333,16 +19065,7 @@
                 <w:szCs w:val="20"/>
                 <w:lang w:eastAsia="ar-SA"/>
               </w:rPr>
-              <w:t>En los XML gener</w:t>
-            </w:r>
-            <w:r>
-              <w:rPr>
-                <w:rFonts w:ascii="Arial" w:eastAsia="Times New Roman" w:hAnsi="Arial" w:cs="Times New Roman"/>
-                <w:sz w:val="20"/>
-                <w:szCs w:val="20"/>
-                <w:lang w:eastAsia="ar-SA"/>
-              </w:rPr>
-              <w:t>ados de un formulario, los campos tipo fecha se muestran en este formato (</w:t>
+              <w:t>En los XML generados de un formulario, los campos tipo fecha se muestran en este formato (</w:t>
             </w:r>
             <w:proofErr w:type="spellStart"/>
             <w:r>
@@ -19909,16 +19632,7 @@
                 <w:szCs w:val="20"/>
                 <w:lang w:eastAsia="ar-SA"/>
               </w:rPr>
-              <w:t xml:space="preserve"> ofrece mensajes más claros y concretos sobre los errores producidos si ya existe el dominio de área o entidad en</w:t>
-            </w:r>
-            <w:r>
-              <w:rPr>
-                <w:rFonts w:ascii="Arial" w:eastAsia="Times New Roman" w:hAnsi="Arial" w:cs="Times New Roman"/>
-                <w:sz w:val="20"/>
-                <w:szCs w:val="20"/>
-                <w:lang w:eastAsia="ar-SA"/>
-              </w:rPr>
-              <w:t xml:space="preserve"> otra área, si el identificador es el mismo.</w:t>
+              <w:t xml:space="preserve"> ofrece mensajes más claros y concretos sobre los errores producidos si ya existe el dominio de área o entidad en otra área, si el identificador es el mismo.</w:t>
             </w:r>
           </w:p>
           <w:p>
@@ -20187,7 +19901,6 @@
                 <w:szCs w:val="20"/>
                 <w:lang w:eastAsia="ar-SA"/>
               </w:rPr>
-              <w:lastRenderedPageBreak/>
               <w:t xml:space="preserve">#338 </w:t>
             </w:r>
             <w:hyperlink r:id="rId21" w:history="1">
@@ -20549,16 +20262,7 @@
                 <w:szCs w:val="20"/>
                 <w:lang w:eastAsia="ar-SA"/>
               </w:rPr>
-              <w:t xml:space="preserve"> permite a un ad</w:t>
-            </w:r>
-            <w:r>
-              <w:rPr>
-                <w:rFonts w:ascii="Arial" w:eastAsia="Times New Roman" w:hAnsi="Arial" w:cs="Times New Roman"/>
-                <w:sz w:val="20"/>
-                <w:szCs w:val="20"/>
-                <w:lang w:eastAsia="ar-SA"/>
-              </w:rPr>
-              <w:t>ministrador de área, utilizar el icono para anexar ficheros de ayuda a los ficheros anexos.</w:t>
+              <w:t xml:space="preserve"> permite a un administrador de área, utilizar el icono para anexar ficheros de ayuda a los ficheros anexos.</w:t>
             </w:r>
           </w:p>
           <w:p>
@@ -20750,16 +20454,7 @@
                 <w:szCs w:val="20"/>
                 <w:lang w:eastAsia="ar-SA"/>
               </w:rPr>
-              <w:t xml:space="preserve"> obliga a la exis</w:t>
-            </w:r>
-            <w:r>
-              <w:rPr>
-                <w:rFonts w:ascii="Arial" w:eastAsia="Times New Roman" w:hAnsi="Arial" w:cs="Times New Roman"/>
-                <w:sz w:val="20"/>
-                <w:szCs w:val="20"/>
-                <w:lang w:eastAsia="ar-SA"/>
-              </w:rPr>
-              <w:t xml:space="preserve">tencia de un formulario mínimo para poder lanzar un trámite. </w:t>
+              <w:t xml:space="preserve"> obliga a la existencia de un formulario mínimo para poder lanzar un trámite. </w:t>
             </w:r>
           </w:p>
           <w:p>
@@ -21078,16 +20773,7 @@
                 <w:szCs w:val="20"/>
                 <w:lang w:eastAsia="ar-SA"/>
               </w:rPr>
-              <w:t xml:space="preserve"> actualiza el contenido de las ayudas en línea para concretar e</w:t>
-            </w:r>
-            <w:r>
-              <w:rPr>
-                <w:rFonts w:ascii="Arial" w:eastAsia="Times New Roman" w:hAnsi="Arial" w:cs="Times New Roman"/>
-                <w:sz w:val="20"/>
-                <w:szCs w:val="20"/>
-                <w:lang w:eastAsia="ar-SA"/>
-              </w:rPr>
-              <w:t xml:space="preserve">l uso de los diversos tipos de parámetros para su uso en dominios. </w:t>
+              <w:t xml:space="preserve"> actualiza el contenido de las ayudas en línea para concretar el uso de los diversos tipos de parámetros para su uso en dominios. </w:t>
             </w:r>
           </w:p>
           <w:p>
@@ -21537,16 +21223,7 @@
                 <w:szCs w:val="20"/>
                 <w:lang w:eastAsia="ar-SA"/>
               </w:rPr>
-              <w:t xml:space="preserve"> pantalla..</w:t>
-            </w:r>
-            <w:r>
-              <w:rPr>
-                <w:rFonts w:ascii="Arial" w:eastAsia="Times New Roman" w:hAnsi="Arial" w:cs="Times New Roman"/>
-                <w:sz w:val="20"/>
-                <w:szCs w:val="20"/>
-                <w:lang w:eastAsia="ar-SA"/>
-              </w:rPr>
-              <w:t xml:space="preserve">. </w:t>
+              <w:t xml:space="preserve"> pantalla... </w:t>
             </w:r>
           </w:p>
           <w:p>
@@ -21749,16 +21426,7 @@
                 <w:szCs w:val="20"/>
                 <w:lang w:eastAsia="ar-SA"/>
               </w:rPr>
-              <w:t xml:space="preserve"> ofrece un mensaje más apropiado al fallar la conexi</w:t>
-            </w:r>
-            <w:r>
-              <w:rPr>
-                <w:rFonts w:ascii="Arial" w:eastAsia="Times New Roman" w:hAnsi="Arial" w:cs="Times New Roman"/>
-                <w:sz w:val="20"/>
-                <w:szCs w:val="20"/>
-                <w:lang w:eastAsia="ar-SA"/>
-              </w:rPr>
-              <w:t>ón con la BBDD de SISTRA1 en la pantalla de migración.</w:t>
+              <w:t xml:space="preserve"> ofrece un mensaje más apropiado al fallar la conexión con la BBDD de SISTRA1 en la pantalla de migración.</w:t>
             </w:r>
           </w:p>
           <w:p>
@@ -22300,16 +21968,7 @@
                 <w:szCs w:val="20"/>
                 <w:lang w:eastAsia="ar-SA"/>
               </w:rPr>
-              <w:t>Validac</w:t>
-            </w:r>
-            <w:r>
-              <w:rPr>
-                <w:rFonts w:ascii="Arial" w:eastAsia="Times New Roman" w:hAnsi="Arial" w:cs="Times New Roman"/>
-                <w:sz w:val="20"/>
-                <w:szCs w:val="20"/>
-                <w:lang w:eastAsia="ar-SA"/>
-              </w:rPr>
-              <w:t>ió</w:t>
+              <w:t>Validació</w:t>
             </w:r>
             <w:proofErr w:type="spellEnd"/>
             <w:r>
@@ -22602,16 +22261,7 @@
                 <w:szCs w:val="20"/>
                 <w:lang w:eastAsia="ar-SA"/>
               </w:rPr>
-              <w:t xml:space="preserve"> permite ver en </w:t>
-            </w:r>
-            <w:r>
-              <w:rPr>
-                <w:rFonts w:ascii="Arial" w:eastAsia="Times New Roman" w:hAnsi="Arial" w:cs="Times New Roman"/>
-                <w:sz w:val="20"/>
-                <w:szCs w:val="20"/>
-                <w:lang w:eastAsia="ar-SA"/>
-              </w:rPr>
-              <w:t>orden alfabético el contenido del desplegable de trámites al duplicar una versión.</w:t>
+              <w:t xml:space="preserve"> permite ver en orden alfabético el contenido del desplegable de trámites al duplicar una versión.</w:t>
             </w:r>
           </w:p>
           <w:p>
@@ -22752,16 +22402,7 @@
                 <w:szCs w:val="20"/>
                 <w:lang w:eastAsia="ar-SA"/>
               </w:rPr>
-              <w:t>Este trámite agiliza la carga paginada, al cargar solo la página visualizada y no todas desde el princ</w:t>
-            </w:r>
-            <w:r>
-              <w:rPr>
-                <w:rFonts w:ascii="Arial" w:eastAsia="Times New Roman" w:hAnsi="Arial" w:cs="Times New Roman"/>
-                <w:sz w:val="20"/>
-                <w:szCs w:val="20"/>
-                <w:lang w:eastAsia="ar-SA"/>
-              </w:rPr>
-              <w:t>ipio.</w:t>
+              <w:t>Este trámite agiliza la carga paginada, al cargar solo la página visualizada y no todas desde el principio.</w:t>
             </w:r>
           </w:p>
           <w:p>
@@ -23092,16 +22733,7 @@
                 <w:szCs w:val="20"/>
                 <w:lang w:eastAsia="ar-SA"/>
               </w:rPr>
-              <w:t xml:space="preserve"> resuelve algunos </w:t>
-            </w:r>
-            <w:r>
-              <w:rPr>
-                <w:rFonts w:ascii="Arial" w:eastAsia="Times New Roman" w:hAnsi="Arial" w:cs="Times New Roman"/>
-                <w:sz w:val="20"/>
-                <w:szCs w:val="20"/>
-                <w:lang w:eastAsia="ar-SA"/>
-              </w:rPr>
-              <w:t>problemas detectados en el correo que el usuario puede enviar al equipo de Soporte, como la ausencia de campos o el que no se pudiesen adjuntar archivos.</w:t>
+              <w:t xml:space="preserve"> resuelve algunos problemas detectados en el correo que el usuario puede enviar al equipo de Soporte, como la ausencia de campos o el que no se pudiesen adjuntar archivos.</w:t>
             </w:r>
           </w:p>
           <w:p>
@@ -23232,16 +22864,7 @@
                 <w:szCs w:val="20"/>
                 <w:lang w:eastAsia="ar-SA"/>
               </w:rPr>
-              <w:t>dialogo</w:t>
-            </w:r>
-            <w:r>
-              <w:rPr>
-                <w:rFonts w:ascii="Arial" w:eastAsia="Times New Roman" w:hAnsi="Arial" w:cs="Times New Roman"/>
-                <w:sz w:val="20"/>
-                <w:szCs w:val="20"/>
-                <w:lang w:eastAsia="ar-SA"/>
-              </w:rPr>
-              <w:t>s</w:t>
+              <w:t>dialogos</w:t>
             </w:r>
             <w:proofErr w:type="spellEnd"/>
             <w:r>
@@ -23613,16 +23236,7 @@
                 <w:szCs w:val="20"/>
                 <w:lang w:eastAsia="ar-SA"/>
               </w:rPr>
-              <w:t xml:space="preserve"> si eres admi</w:t>
-            </w:r>
-            <w:r>
-              <w:rPr>
-                <w:rFonts w:ascii="Arial" w:eastAsia="Times New Roman" w:hAnsi="Arial" w:cs="Times New Roman"/>
-                <w:sz w:val="20"/>
-                <w:szCs w:val="20"/>
-                <w:lang w:eastAsia="ar-SA"/>
-              </w:rPr>
-              <w:t>nistrador de entidad.</w:t>
+              <w:t xml:space="preserve"> si eres administrador de entidad.</w:t>
             </w:r>
           </w:p>
           <w:p>
@@ -24339,7 +23953,6 @@
                 <w:szCs w:val="20"/>
                 <w:lang w:eastAsia="ar-SA"/>
               </w:rPr>
-              <w:lastRenderedPageBreak/>
               <w:t xml:space="preserve">Esta </w:t>
             </w:r>
             <w:proofErr w:type="spellStart"/>
@@ -24360,16 +23973,7 @@
                 <w:szCs w:val="20"/>
                 <w:lang w:eastAsia="ar-SA"/>
               </w:rPr>
-              <w:t xml:space="preserve"> añade miga de pan en las </w:t>
-            </w:r>
-            <w:r>
-              <w:rPr>
-                <w:rFonts w:ascii="Arial" w:eastAsia="Times New Roman" w:hAnsi="Arial" w:cs="Times New Roman"/>
-                <w:sz w:val="20"/>
-                <w:szCs w:val="20"/>
-                <w:lang w:eastAsia="ar-SA"/>
-              </w:rPr>
-              <w:t xml:space="preserve">pantallas de </w:t>
+              <w:t xml:space="preserve"> añade miga de pan en las pantallas de </w:t>
             </w:r>
             <w:proofErr w:type="spellStart"/>
             <w:r>
@@ -24570,16 +24174,7 @@
                 <w:szCs w:val="20"/>
                 <w:lang w:eastAsia="ar-SA"/>
               </w:rPr>
-              <w:t xml:space="preserve"> sobre un elemento de la miga de pan s</w:t>
-            </w:r>
-            <w:r>
-              <w:rPr>
-                <w:rFonts w:ascii="Arial" w:eastAsia="Times New Roman" w:hAnsi="Arial" w:cs="Times New Roman"/>
-                <w:sz w:val="20"/>
-                <w:szCs w:val="20"/>
-                <w:lang w:eastAsia="ar-SA"/>
-              </w:rPr>
-              <w:t>e actualiza la miga, el árbol y el contenido.</w:t>
+              <w:t xml:space="preserve"> sobre un elemento de la miga de pan se actualiza la miga, el árbol y el contenido.</w:t>
             </w:r>
           </w:p>
           <w:p>
@@ -24846,16 +24441,7 @@
                 <w:szCs w:val="20"/>
                 <w:lang w:eastAsia="ar-SA"/>
               </w:rPr>
-              <w:t xml:space="preserve"> e</w:t>
-            </w:r>
-            <w:r>
-              <w:rPr>
-                <w:rFonts w:ascii="Arial" w:eastAsia="Times New Roman" w:hAnsi="Arial" w:cs="Times New Roman"/>
-                <w:sz w:val="20"/>
-                <w:szCs w:val="20"/>
-                <w:lang w:eastAsia="ar-SA"/>
-              </w:rPr>
-              <w:t xml:space="preserve">n </w:t>
+              <w:t xml:space="preserve"> en </w:t>
             </w:r>
             <w:proofErr w:type="spellStart"/>
             <w:r>
@@ -25149,16 +24735,7 @@
                 <w:szCs w:val="20"/>
                 <w:lang w:eastAsia="ar-SA"/>
               </w:rPr>
-              <w:t xml:space="preserve"> al realizar la migración de un trámite </w:t>
-            </w:r>
-            <w:r>
-              <w:rPr>
-                <w:rFonts w:ascii="Arial" w:eastAsia="Times New Roman" w:hAnsi="Arial" w:cs="Times New Roman"/>
-                <w:sz w:val="20"/>
-                <w:szCs w:val="20"/>
-                <w:lang w:eastAsia="ar-SA"/>
-              </w:rPr>
-              <w:t>de SISTRA1 a SISTRA2.</w:t>
+              <w:t xml:space="preserve"> al realizar la migración de un trámite de SISTRA1 a SISTRA2.</w:t>
             </w:r>
           </w:p>
           <w:p>
@@ -25489,16 +25066,7 @@
                 <w:szCs w:val="20"/>
                 <w:lang w:eastAsia="ar-SA"/>
               </w:rPr>
-              <w:t xml:space="preserve"> resuelve el </w:t>
-            </w:r>
-            <w:r>
-              <w:rPr>
-                <w:rFonts w:ascii="Arial" w:eastAsia="Times New Roman" w:hAnsi="Arial" w:cs="Times New Roman"/>
-                <w:sz w:val="20"/>
-                <w:szCs w:val="20"/>
-                <w:lang w:eastAsia="ar-SA"/>
-              </w:rPr>
-              <w:t>error que aparecía al importar un dominio remoto con autenticación.</w:t>
+              <w:t xml:space="preserve"> resuelve el error que aparecía al importar un dominio remoto con autenticación.</w:t>
             </w:r>
           </w:p>
           <w:p>
@@ -25726,16 +25294,7 @@
                 <w:szCs w:val="20"/>
                 <w:lang w:eastAsia="ar-SA"/>
               </w:rPr>
-              <w:t>d'autenticac</w:t>
-            </w:r>
-            <w:r>
-              <w:rPr>
-                <w:rFonts w:ascii="Arial" w:eastAsia="Times New Roman" w:hAnsi="Arial" w:cs="Times New Roman"/>
-                <w:sz w:val="20"/>
-                <w:szCs w:val="20"/>
-                <w:lang w:eastAsia="ar-SA"/>
-              </w:rPr>
-              <w:t>ió</w:t>
+              <w:t>d'autenticació</w:t>
             </w:r>
             <w:proofErr w:type="spellEnd"/>
             <w:r>
@@ -25959,16 +25518,7 @@
                 <w:szCs w:val="20"/>
                 <w:lang w:eastAsia="ar-SA"/>
               </w:rPr>
-              <w:t xml:space="preserve"> resuelve un error que ap</w:t>
-            </w:r>
-            <w:r>
-              <w:rPr>
-                <w:rFonts w:ascii="Arial" w:eastAsia="Times New Roman" w:hAnsi="Arial" w:cs="Times New Roman"/>
-                <w:sz w:val="20"/>
-                <w:szCs w:val="20"/>
-                <w:lang w:eastAsia="ar-SA"/>
-              </w:rPr>
-              <w:t>arecía al acceder a SISTRA2 desde Carpeta.</w:t>
+              <w:t xml:space="preserve"> resuelve un error que aparecía al acceder a SISTRA2 desde Carpeta.</w:t>
             </w:r>
           </w:p>
           <w:p>
@@ -26118,16 +25668,7 @@
                 <w:szCs w:val="20"/>
                 <w:lang w:eastAsia="ar-SA"/>
               </w:rPr>
-              <w:t xml:space="preserve"> resuelve un error que aparecía al usar un formateador tipo PLANTILLA, sobre un formulario con campos tipo DA</w:t>
-            </w:r>
-            <w:r>
-              <w:rPr>
-                <w:rFonts w:ascii="Arial" w:eastAsia="Times New Roman" w:hAnsi="Arial" w:cs="Times New Roman"/>
-                <w:sz w:val="20"/>
-                <w:szCs w:val="20"/>
-                <w:lang w:eastAsia="ar-SA"/>
-              </w:rPr>
-              <w:t>TA.</w:t>
+              <w:t xml:space="preserve"> resuelve un error que aparecía al usar un formateador tipo PLANTILLA, sobre un formulario con campos tipo DATA.</w:t>
             </w:r>
           </w:p>
           <w:p>
@@ -26248,7 +25789,6 @@
                 <w:szCs w:val="20"/>
                 <w:lang w:eastAsia="ar-SA"/>
               </w:rPr>
-              <w:lastRenderedPageBreak/>
               <w:t xml:space="preserve">Esta </w:t>
             </w:r>
             <w:proofErr w:type="spellStart"/>
@@ -26652,16 +26192,7 @@
                 <w:szCs w:val="20"/>
                 <w:lang w:eastAsia="ar-SA"/>
               </w:rPr>
-              <w:t xml:space="preserve"> corrige algunos textos en la pantalla de configuració</w:t>
-            </w:r>
-            <w:r>
-              <w:rPr>
-                <w:rFonts w:ascii="Arial" w:eastAsia="Times New Roman" w:hAnsi="Arial" w:cs="Times New Roman"/>
-                <w:sz w:val="20"/>
-                <w:szCs w:val="20"/>
-                <w:lang w:eastAsia="ar-SA"/>
-              </w:rPr>
-              <w:t>n de entidad.</w:t>
+              <w:t xml:space="preserve"> corrige algunos textos en la pantalla de configuración de entidad.</w:t>
             </w:r>
           </w:p>
           <w:p>
@@ -26983,16 +26514,7 @@
                 <w:szCs w:val="20"/>
                 <w:lang w:eastAsia="ar-SA"/>
               </w:rPr>
-              <w:t xml:space="preserve"> se modifica el aspecto del formateador </w:t>
-            </w:r>
-            <w:r>
-              <w:rPr>
-                <w:rFonts w:ascii="Arial" w:eastAsia="Times New Roman" w:hAnsi="Arial" w:cs="Times New Roman"/>
-                <w:sz w:val="20"/>
-                <w:szCs w:val="20"/>
-                <w:lang w:eastAsia="ar-SA"/>
-              </w:rPr>
-              <w:t>genérico, como la letra versalita, el tamaño de logo…</w:t>
+              <w:t xml:space="preserve"> se modifica el aspecto del formateador genérico, como la letra versalita, el tamaño de logo…</w:t>
             </w:r>
           </w:p>
           <w:p>
@@ -27253,16 +26775,7 @@
                 <w:szCs w:val="20"/>
                 <w:lang w:eastAsia="ar-SA"/>
               </w:rPr>
-              <w:t>ann</w:t>
-            </w:r>
-            <w:r>
-              <w:rPr>
-                <w:rFonts w:ascii="Arial" w:eastAsia="Times New Roman" w:hAnsi="Arial" w:cs="Times New Roman"/>
-                <w:sz w:val="20"/>
-                <w:szCs w:val="20"/>
-                <w:lang w:eastAsia="ar-SA"/>
-              </w:rPr>
-              <w:t>exos</w:t>
+              <w:t>annexos</w:t>
             </w:r>
             <w:proofErr w:type="spellEnd"/>
           </w:p>
@@ -27363,7 +26876,6 @@
       <w:bookmarkStart w:id="38" w:name="_Toc92795118"/>
       <w:bookmarkStart w:id="39" w:name="_Toc107865180"/>
       <w:r>
-        <w:lastRenderedPageBreak/>
         <w:t>Versión 1.2.1 (09/12/2021)</w:t>
       </w:r>
       <w:bookmarkEnd w:id="37"/>
@@ -27601,16 +27113,7 @@
                 <w:szCs w:val="20"/>
                 <w:lang w:eastAsia="ar-SA"/>
               </w:rPr>
-              <w:t xml:space="preserve"> del ca</w:t>
-            </w:r>
-            <w:r>
-              <w:rPr>
-                <w:rFonts w:ascii="Arial" w:eastAsia="Times New Roman" w:hAnsi="Arial" w:cs="Times New Roman"/>
-                <w:sz w:val="20"/>
-                <w:szCs w:val="20"/>
-                <w:lang w:eastAsia="ar-SA"/>
-              </w:rPr>
-              <w:t>mp data</w:t>
+              <w:t xml:space="preserve"> del camp data</w:t>
             </w:r>
           </w:p>
           <w:p>
@@ -27663,16 +27166,7 @@
                 <w:szCs w:val="20"/>
                 <w:lang w:eastAsia="ar-SA"/>
               </w:rPr>
-              <w:t xml:space="preserve"> permite controlar si se están introduciendo textos comentados, con código del propio script que pudieran afectar en la evaluación de dependencias, impidiendo que se guarde el script mientras no se elimine ese texto del comentario especí</w:t>
-            </w:r>
-            <w:r>
-              <w:rPr>
-                <w:rFonts w:ascii="Arial" w:eastAsia="Times New Roman" w:hAnsi="Arial" w:cs="Times New Roman"/>
-                <w:sz w:val="20"/>
-                <w:szCs w:val="20"/>
-                <w:lang w:eastAsia="ar-SA"/>
-              </w:rPr>
-              <w:t xml:space="preserve">fico. </w:t>
+              <w:t xml:space="preserve"> permite controlar si se están introduciendo textos comentados, con código del propio script que pudieran afectar en la evaluación de dependencias, impidiendo que se guarde el script mientras no se elimine ese texto del comentario específico. </w:t>
             </w:r>
           </w:p>
           <w:p>
@@ -27927,16 +27421,7 @@
                 <w:szCs w:val="20"/>
                 <w:lang w:eastAsia="ar-SA"/>
               </w:rPr>
-              <w:t xml:space="preserve"> actual</w:t>
-            </w:r>
-            <w:r>
-              <w:rPr>
-                <w:rFonts w:ascii="Arial" w:eastAsia="Times New Roman" w:hAnsi="Arial" w:cs="Times New Roman"/>
-                <w:sz w:val="20"/>
-                <w:szCs w:val="20"/>
-                <w:lang w:eastAsia="ar-SA"/>
-              </w:rPr>
-              <w:t xml:space="preserve">iza los contenidos de diversas páginas de la ayuda on-line. </w:t>
+              <w:t xml:space="preserve"> actualiza los contenidos de diversas páginas de la ayuda on-line. </w:t>
             </w:r>
           </w:p>
           <w:p>
@@ -28194,16 +27679,7 @@
                 <w:szCs w:val="20"/>
                 <w:lang w:eastAsia="ar-SA"/>
               </w:rPr>
-              <w:t xml:space="preserve"> de</w:t>
-            </w:r>
-            <w:r>
-              <w:rPr>
-                <w:rFonts w:ascii="Arial" w:eastAsia="Times New Roman" w:hAnsi="Arial" w:cs="Times New Roman"/>
-                <w:sz w:val="20"/>
-                <w:szCs w:val="20"/>
-                <w:lang w:eastAsia="ar-SA"/>
-              </w:rPr>
-              <w:t xml:space="preserve">l "case sensitive" </w:t>
+              <w:t xml:space="preserve"> del "case sensitive" </w:t>
             </w:r>
             <w:proofErr w:type="spellStart"/>
             <w:r>
@@ -28557,16 +28033,7 @@
                 <w:szCs w:val="20"/>
                 <w:lang w:eastAsia="ar-SA"/>
               </w:rPr>
-              <w:t xml:space="preserve"> controla el </w:t>
-            </w:r>
-            <w:r>
-              <w:rPr>
-                <w:rFonts w:ascii="Arial" w:eastAsia="Times New Roman" w:hAnsi="Arial" w:cs="Times New Roman"/>
-                <w:sz w:val="20"/>
-                <w:szCs w:val="20"/>
-                <w:lang w:eastAsia="ar-SA"/>
-              </w:rPr>
-              <w:t xml:space="preserve">estado de los </w:t>
+              <w:t xml:space="preserve"> controla el estado de los </w:t>
             </w:r>
             <w:proofErr w:type="spellStart"/>
             <w:r>
@@ -28846,16 +28313,7 @@
                 <w:szCs w:val="20"/>
                 <w:lang w:eastAsia="ar-SA"/>
               </w:rPr>
-              <w:t xml:space="preserve"> resuelve un error que aparecía al eliminar un gestor de formulario ext</w:t>
-            </w:r>
-            <w:r>
-              <w:rPr>
-                <w:rFonts w:ascii="Arial" w:eastAsia="Times New Roman" w:hAnsi="Arial" w:cs="Times New Roman"/>
-                <w:sz w:val="20"/>
-                <w:szCs w:val="20"/>
-                <w:lang w:eastAsia="ar-SA"/>
-              </w:rPr>
-              <w:t xml:space="preserve">erno. </w:t>
+              <w:t xml:space="preserve"> resuelve un error que aparecía al eliminar un gestor de formulario externo. </w:t>
             </w:r>
           </w:p>
           <w:p>
@@ -29002,7 +28460,6 @@
                 <w:szCs w:val="20"/>
                 <w:lang w:eastAsia="ar-SA"/>
               </w:rPr>
-              <w:lastRenderedPageBreak/>
               <w:t xml:space="preserve">#403 </w:t>
             </w:r>
             <w:proofErr w:type="spellStart"/>
@@ -29174,16 +28631,7 @@
                 <w:szCs w:val="20"/>
                 <w:lang w:eastAsia="ar-SA"/>
               </w:rPr>
-              <w:t>s</w:t>
-            </w:r>
-            <w:r>
-              <w:rPr>
-                <w:rFonts w:ascii="Arial" w:eastAsia="Times New Roman" w:hAnsi="Arial" w:cs="Times New Roman"/>
-                <w:sz w:val="20"/>
-                <w:szCs w:val="20"/>
-                <w:lang w:eastAsia="ar-SA"/>
-              </w:rPr>
-              <w:t>'edita</w:t>
+              <w:t>s'edita</w:t>
             </w:r>
             <w:proofErr w:type="spellEnd"/>
             <w:r>
@@ -29444,16 +28892,7 @@
                 <w:szCs w:val="20"/>
                 <w:lang w:eastAsia="ar-SA"/>
               </w:rPr>
-              <w:t xml:space="preserve">#407 </w:t>
-            </w:r>
-            <w:r>
-              <w:rPr>
-                <w:rFonts w:ascii="Arial" w:eastAsia="Times New Roman" w:hAnsi="Arial" w:cs="Times New Roman"/>
-                <w:sz w:val="20"/>
-                <w:szCs w:val="20"/>
-                <w:lang w:eastAsia="ar-SA"/>
-              </w:rPr>
-              <w:t xml:space="preserve">Eliminar </w:t>
+              <w:t xml:space="preserve">#407 Eliminar </w:t>
             </w:r>
             <w:proofErr w:type="spellStart"/>
             <w:r>
@@ -30020,16 +29459,7 @@
                 <w:szCs w:val="20"/>
                 <w:lang w:eastAsia="ar-SA"/>
               </w:rPr>
-              <w:t xml:space="preserve"> resuelve un p</w:t>
-            </w:r>
-            <w:r>
-              <w:rPr>
-                <w:rFonts w:ascii="Arial" w:eastAsia="Times New Roman" w:hAnsi="Arial" w:cs="Times New Roman"/>
-                <w:sz w:val="20"/>
-                <w:szCs w:val="20"/>
-                <w:lang w:eastAsia="ar-SA"/>
-              </w:rPr>
-              <w:t xml:space="preserve">roblema con los botones Corregir y validar. </w:t>
+              <w:t xml:space="preserve"> resuelve un problema con los botones Corregir y validar. </w:t>
             </w:r>
           </w:p>
           <w:p>
@@ -30460,16 +29890,7 @@
                 <w:szCs w:val="20"/>
                 <w:lang w:eastAsia="ar-SA"/>
               </w:rPr>
-              <w:t xml:space="preserve"> </w:t>
-            </w:r>
-            <w:r>
-              <w:rPr>
-                <w:rFonts w:ascii="Arial" w:eastAsia="Times New Roman" w:hAnsi="Arial" w:cs="Times New Roman"/>
-                <w:sz w:val="20"/>
-                <w:szCs w:val="20"/>
-                <w:lang w:eastAsia="ar-SA"/>
-              </w:rPr>
-              <w:t xml:space="preserve">resuelve un problema que había al no introducir script de aviso en registro si está marcado el </w:t>
+              <w:t xml:space="preserve"> resuelve un problema que había al no introducir script de aviso en registro si está marcado el </w:t>
             </w:r>
             <w:proofErr w:type="spellStart"/>
             <w:r>
@@ -30676,16 +30097,7 @@
                 <w:szCs w:val="20"/>
                 <w:lang w:eastAsia="ar-SA"/>
               </w:rPr>
-              <w:t>#4</w:t>
-            </w:r>
-            <w:r>
-              <w:rPr>
-                <w:rFonts w:ascii="Arial" w:eastAsia="Times New Roman" w:hAnsi="Arial" w:cs="Times New Roman"/>
-                <w:sz w:val="20"/>
-                <w:szCs w:val="20"/>
-                <w:lang w:eastAsia="ar-SA"/>
-              </w:rPr>
-              <w:t xml:space="preserve">23 Desactivar botó Exportar una vegada feta </w:t>
+              <w:t xml:space="preserve">#423 Desactivar botó Exportar una vegada feta </w:t>
             </w:r>
             <w:proofErr w:type="spellStart"/>
             <w:r>
@@ -30859,16 +30271,7 @@
                 <w:szCs w:val="20"/>
                 <w:lang w:eastAsia="ar-SA"/>
               </w:rPr>
-              <w:t xml:space="preserve"> se corrige un error con la pagi</w:t>
-            </w:r>
-            <w:r>
-              <w:rPr>
-                <w:rFonts w:ascii="Arial" w:eastAsia="Times New Roman" w:hAnsi="Arial" w:cs="Times New Roman"/>
-                <w:sz w:val="20"/>
-                <w:szCs w:val="20"/>
-                <w:lang w:eastAsia="ar-SA"/>
-              </w:rPr>
-              <w:t xml:space="preserve">nación en la pantalla de generar scripts. </w:t>
+              <w:t xml:space="preserve"> se corrige un error con la paginación en la pantalla de generar scripts. </w:t>
             </w:r>
           </w:p>
           <w:p>
@@ -30929,7 +30332,6 @@
                 <w:szCs w:val="20"/>
                 <w:lang w:eastAsia="ar-SA"/>
               </w:rPr>
-              <w:lastRenderedPageBreak/>
               <w:t xml:space="preserve">#425 </w:t>
             </w:r>
             <w:proofErr w:type="spellStart"/>
@@ -31224,16 +30626,7 @@
                 <w:szCs w:val="20"/>
                 <w:lang w:eastAsia="ar-SA"/>
               </w:rPr>
-              <w:t xml:space="preserve"> se pone en estado so</w:t>
-            </w:r>
-            <w:r>
-              <w:rPr>
-                <w:rFonts w:ascii="Arial" w:eastAsia="Times New Roman" w:hAnsi="Arial" w:cs="Times New Roman"/>
-                <w:sz w:val="20"/>
-                <w:szCs w:val="20"/>
-                <w:lang w:eastAsia="ar-SA"/>
-              </w:rPr>
-              <w:t xml:space="preserve">lo lectura el campo ‘Valor’ de las propiedades globales. </w:t>
+              <w:t xml:space="preserve"> se pone en estado solo lectura el campo ‘Valor’ de las propiedades globales. </w:t>
             </w:r>
           </w:p>
           <w:p>
@@ -31826,16 +31219,7 @@
                 <w:szCs w:val="20"/>
                 <w:lang w:eastAsia="ar-SA"/>
               </w:rPr>
-              <w:t xml:space="preserve"> resuelve el funciona</w:t>
-            </w:r>
-            <w:r>
-              <w:rPr>
-                <w:rFonts w:ascii="Arial" w:eastAsia="Times New Roman" w:hAnsi="Arial" w:cs="Times New Roman"/>
-                <w:sz w:val="20"/>
-                <w:szCs w:val="20"/>
-                <w:lang w:eastAsia="ar-SA"/>
-              </w:rPr>
-              <w:t>miento anómalo que impedía ejecutar el Script de Anexos Dinámicos, si no existía lista fija de anexos.</w:t>
+              <w:t xml:space="preserve"> resuelve el funcionamiento anómalo que impedía ejecutar el Script de Anexos Dinámicos, si no existía lista fija de anexos.</w:t>
             </w:r>
           </w:p>
           <w:p>
@@ -32013,16 +31397,7 @@
                 <w:szCs w:val="20"/>
                 <w:lang w:eastAsia="ar-SA"/>
               </w:rPr>
-              <w:t xml:space="preserve"> un</w:t>
-            </w:r>
-            <w:r>
-              <w:rPr>
-                <w:rFonts w:ascii="Arial" w:eastAsia="Times New Roman" w:hAnsi="Arial" w:cs="Times New Roman"/>
-                <w:sz w:val="20"/>
-                <w:szCs w:val="20"/>
-                <w:lang w:eastAsia="ar-SA"/>
-              </w:rPr>
-              <w:t xml:space="preserve">a </w:t>
+              <w:t xml:space="preserve"> una </w:t>
             </w:r>
             <w:proofErr w:type="spellStart"/>
             <w:r>
@@ -32245,16 +31620,7 @@
                 <w:szCs w:val="20"/>
                 <w:lang w:eastAsia="ar-SA"/>
               </w:rPr>
-              <w:t xml:space="preserve"> se resuelve un error al editar o</w:t>
-            </w:r>
-            <w:r>
-              <w:rPr>
-                <w:rFonts w:ascii="Arial" w:eastAsia="Times New Roman" w:hAnsi="Arial" w:cs="Times New Roman"/>
-                <w:sz w:val="20"/>
-                <w:szCs w:val="20"/>
-                <w:lang w:eastAsia="ar-SA"/>
-              </w:rPr>
-              <w:t xml:space="preserve"> crear un GFE. </w:t>
+              <w:t xml:space="preserve"> se resuelve un error al editar o crear un GFE. </w:t>
             </w:r>
           </w:p>
           <w:p>
@@ -32514,16 +31880,7 @@
                 <w:szCs w:val="20"/>
                 <w:lang w:eastAsia="ar-SA"/>
               </w:rPr>
-              <w:t xml:space="preserve"> se desactiva el botón de trámites asociados cuando </w:t>
-            </w:r>
-            <w:r>
-              <w:rPr>
-                <w:rFonts w:ascii="Arial" w:eastAsia="Times New Roman" w:hAnsi="Arial" w:cs="Times New Roman"/>
-                <w:sz w:val="20"/>
-                <w:szCs w:val="20"/>
-                <w:lang w:eastAsia="ar-SA"/>
-              </w:rPr>
-              <w:t>se crea un GFE.</w:t>
+              <w:t xml:space="preserve"> se desactiva el botón de trámites asociados cuando se crea un GFE.</w:t>
             </w:r>
           </w:p>
           <w:p>
@@ -33070,16 +32427,7 @@
                 <w:szCs w:val="20"/>
                 <w:lang w:eastAsia="ar-SA"/>
               </w:rPr>
-              <w:t xml:space="preserve"> </w:t>
-            </w:r>
-            <w:r>
-              <w:rPr>
-                <w:rFonts w:ascii="Arial" w:eastAsia="Times New Roman" w:hAnsi="Arial" w:cs="Times New Roman"/>
-                <w:sz w:val="20"/>
-                <w:szCs w:val="20"/>
-                <w:lang w:eastAsia="ar-SA"/>
-              </w:rPr>
-              <w:t xml:space="preserve">Representación per </w:t>
+              <w:t xml:space="preserve"> Representación per </w:t>
             </w:r>
             <w:proofErr w:type="spellStart"/>
             <w:r>
@@ -33452,16 +32800,7 @@
                 <w:szCs w:val="20"/>
                 <w:lang w:eastAsia="ar-SA"/>
               </w:rPr>
-              <w:t xml:space="preserve"> se corr</w:t>
-            </w:r>
-            <w:r>
-              <w:rPr>
-                <w:rFonts w:ascii="Arial" w:eastAsia="Times New Roman" w:hAnsi="Arial" w:cs="Times New Roman"/>
-                <w:sz w:val="20"/>
-                <w:szCs w:val="20"/>
-                <w:lang w:eastAsia="ar-SA"/>
-              </w:rPr>
-              <w:t xml:space="preserve">ige un error de accesibilidad en los formularios de STT. </w:t>
+              <w:t xml:space="preserve"> se corrige un error de accesibilidad en los formularios de STT. </w:t>
             </w:r>
           </w:p>
           <w:p>
@@ -33516,7 +32855,6 @@
       <w:bookmarkStart w:id="41" w:name="_Toc92795119"/>
       <w:bookmarkStart w:id="42" w:name="_Toc92795007"/>
       <w:r>
-        <w:lastRenderedPageBreak/>
         <w:t>Versión 1.2.2 (12/12/2022)</w:t>
       </w:r>
       <w:bookmarkEnd w:id="40"/>
@@ -34375,16 +33713,7 @@
                 <w:szCs w:val="20"/>
                 <w:lang w:eastAsia="ar-SA"/>
               </w:rPr>
-              <w:t>Gen</w:t>
-            </w:r>
-            <w:r>
-              <w:rPr>
-                <w:rFonts w:ascii="Arial" w:eastAsia="Times New Roman" w:hAnsi="Arial" w:cs="Times New Roman"/>
-                <w:sz w:val="20"/>
-                <w:szCs w:val="20"/>
-                <w:lang w:eastAsia="ar-SA"/>
-              </w:rPr>
-              <w:t>èric</w:t>
+              <w:t>Genèric</w:t>
             </w:r>
             <w:proofErr w:type="spellEnd"/>
           </w:p>
@@ -34559,16 +33888,7 @@
                 <w:szCs w:val="20"/>
                 <w:lang w:eastAsia="ar-SA"/>
               </w:rPr>
-              <w:t xml:space="preserve"> resuelve un error que hacía que al seleccionar todas las áreas, desapareciese la paginaci</w:t>
-            </w:r>
-            <w:r>
-              <w:rPr>
-                <w:rFonts w:ascii="Arial" w:eastAsia="Times New Roman" w:hAnsi="Arial" w:cs="Times New Roman"/>
-                <w:sz w:val="20"/>
-                <w:szCs w:val="20"/>
-                <w:lang w:eastAsia="ar-SA"/>
-              </w:rPr>
-              <w:t>ón.</w:t>
+              <w:t xml:space="preserve"> resuelve un error que hacía que al seleccionar todas las áreas, desapareciese la paginación.</w:t>
             </w:r>
           </w:p>
           <w:p>
@@ -34850,16 +34170,7 @@
                 <w:szCs w:val="20"/>
                 <w:lang w:eastAsia="ar-SA"/>
               </w:rPr>
-              <w:t xml:space="preserve"> permite utilizar todo el espacio disponible para la descripci</w:t>
-            </w:r>
-            <w:r>
-              <w:rPr>
-                <w:rFonts w:ascii="Arial" w:eastAsia="Times New Roman" w:hAnsi="Arial" w:cs="Times New Roman"/>
-                <w:sz w:val="20"/>
-                <w:szCs w:val="20"/>
-                <w:lang w:eastAsia="ar-SA"/>
-              </w:rPr>
-              <w:t>ón de cada versión, en la tabla de trámites.</w:t>
+              <w:t xml:space="preserve"> permite utilizar todo el espacio disponible para la descripción de cada versión, en la tabla de trámites.</w:t>
             </w:r>
           </w:p>
           <w:p>
@@ -35289,16 +34600,7 @@
                 <w:szCs w:val="20"/>
                 <w:lang w:eastAsia="ar-SA"/>
               </w:rPr>
-              <w:t xml:space="preserve"> añade l</w:t>
-            </w:r>
-            <w:r>
-              <w:rPr>
-                <w:rFonts w:ascii="Arial" w:eastAsia="Times New Roman" w:hAnsi="Arial" w:cs="Times New Roman"/>
-                <w:sz w:val="20"/>
-                <w:szCs w:val="20"/>
-                <w:lang w:eastAsia="ar-SA"/>
-              </w:rPr>
-              <w:t>a posibilidad de ver el detalle del evento en STH, para mostrar los datos enviados a RW3.</w:t>
+              <w:t xml:space="preserve"> añade la posibilidad de ver el detalle del evento en STH, para mostrar los datos enviados a RW3.</w:t>
             </w:r>
           </w:p>
           <w:p>
@@ -35672,16 +34974,7 @@
                 <w:szCs w:val="20"/>
                 <w:lang w:eastAsia="ar-SA"/>
               </w:rPr>
-              <w:t xml:space="preserve"> se resuelve un proble</w:t>
-            </w:r>
-            <w:r>
-              <w:rPr>
-                <w:rFonts w:ascii="Arial" w:eastAsia="Times New Roman" w:hAnsi="Arial" w:cs="Times New Roman"/>
-                <w:sz w:val="20"/>
-                <w:szCs w:val="20"/>
-                <w:lang w:eastAsia="ar-SA"/>
-              </w:rPr>
-              <w:t>ma que impedía que se respetasen los formatos HTML definidos en el formulario.</w:t>
+              <w:t xml:space="preserve"> se resuelve un problema que impedía que se respetasen los formatos HTML definidos en el formulario.</w:t>
             </w:r>
           </w:p>
           <w:p>
@@ -35822,16 +35115,7 @@
                 <w:szCs w:val="20"/>
                 <w:lang w:eastAsia="ar-SA"/>
               </w:rPr>
-              <w:t xml:space="preserve"> controla la medida del correo de soporte configurado en STG y limita a 1 correo configurado, para evitar que exceda el ancho de</w:t>
-            </w:r>
-            <w:r>
-              <w:rPr>
-                <w:rFonts w:ascii="Arial" w:eastAsia="Times New Roman" w:hAnsi="Arial" w:cs="Times New Roman"/>
-                <w:sz w:val="20"/>
-                <w:szCs w:val="20"/>
-                <w:lang w:eastAsia="ar-SA"/>
-              </w:rPr>
-              <w:t xml:space="preserve">l </w:t>
+              <w:t xml:space="preserve"> controla la medida del correo de soporte configurado en STG y limita a 1 correo configurado, para evitar que exceda el ancho del </w:t>
             </w:r>
             <w:proofErr w:type="spellStart"/>
             <w:r>
@@ -36483,16 +35767,7 @@
                 <w:szCs w:val="20"/>
                 <w:lang w:eastAsia="ar-SA"/>
               </w:rPr>
-              <w:t xml:space="preserve"> al procesar cuadernos de </w:t>
-            </w:r>
-            <w:r>
-              <w:rPr>
-                <w:rFonts w:ascii="Arial" w:eastAsia="Times New Roman" w:hAnsi="Arial" w:cs="Times New Roman"/>
-                <w:sz w:val="20"/>
-                <w:szCs w:val="20"/>
-                <w:lang w:eastAsia="ar-SA"/>
-              </w:rPr>
-              <w:t>carga.</w:t>
+              <w:t xml:space="preserve"> al procesar cuadernos de carga.</w:t>
             </w:r>
           </w:p>
           <w:p>
@@ -36689,7 +35964,6 @@
       </w:pPr>
       <w:bookmarkStart w:id="43" w:name="_Toc107865182"/>
       <w:r>
-        <w:lastRenderedPageBreak/>
         <w:t>Versión 1.3.0 (10/05/2022)</w:t>
       </w:r>
       <w:bookmarkEnd w:id="43"/>
@@ -36697,10 +35971,7 @@
     <w:p/>
     <w:p>
       <w:r>
-        <w:t xml:space="preserve">Versión en la que se incluyen las </w:t>
-      </w:r>
-      <w:r>
-        <w:t xml:space="preserve">siguientes funcionalidades e </w:t>
+        <w:t xml:space="preserve">Versión en la que se incluyen las siguientes funcionalidades e </w:t>
       </w:r>
       <w:proofErr w:type="spellStart"/>
       <w:r>
@@ -37152,16 +36423,7 @@
                 <w:szCs w:val="20"/>
                 <w:lang w:eastAsia="ar-SA"/>
               </w:rPr>
-              <w:t xml:space="preserve"> de elemento</w:t>
-            </w:r>
-            <w:r>
-              <w:rPr>
-                <w:rFonts w:ascii="Arial" w:eastAsia="Times New Roman" w:hAnsi="Arial" w:cs="Times New Roman"/>
-                <w:sz w:val="20"/>
-                <w:szCs w:val="20"/>
-                <w:lang w:eastAsia="ar-SA"/>
-              </w:rPr>
-              <w:t>s a nivel de área, de forma que los elementos a nivel de área puedan repetir identificados en diferentes áreas de la misma entidad.</w:t>
+              <w:t xml:space="preserve"> de elementos a nivel de área, de forma que los elementos a nivel de área puedan repetir identificados en diferentes áreas de la misma entidad.</w:t>
             </w:r>
           </w:p>
           <w:p>
@@ -37265,16 +36527,7 @@
                 <w:szCs w:val="20"/>
                 <w:lang w:eastAsia="ar-SA"/>
               </w:rPr>
-              <w:t xml:space="preserve"> muestra un error controlado cuando </w:t>
-            </w:r>
-            <w:r>
-              <w:rPr>
-                <w:rFonts w:ascii="Arial" w:eastAsia="Times New Roman" w:hAnsi="Arial" w:cs="Times New Roman"/>
-                <w:sz w:val="20"/>
-                <w:szCs w:val="20"/>
-                <w:lang w:eastAsia="ar-SA"/>
-              </w:rPr>
-              <w:t>existe un fallo de conexión a un dominio remoto.</w:t>
+              <w:t xml:space="preserve"> muestra un error controlado cuando existe un fallo de conexión a un dominio remoto.</w:t>
             </w:r>
           </w:p>
           <w:p>
@@ -37442,10 +36695,7 @@
             </w:r>
             <w:proofErr w:type="spellEnd"/>
             <w:r>
-              <w:t>, dades, GFE</w:t>
-            </w:r>
-            <w:r>
-              <w:t>, …)</w:t>
+              <w:t>, dades, GFE, …)</w:t>
             </w:r>
           </w:p>
           <w:p>
@@ -37586,16 +36836,7 @@
                 <w:szCs w:val="20"/>
                 <w:lang w:eastAsia="ar-SA"/>
               </w:rPr>
-              <w:t xml:space="preserve"> es posible definir mediante script, el texto que aparecerá en el</w:t>
-            </w:r>
-            <w:r>
-              <w:rPr>
-                <w:rFonts w:ascii="Arial" w:eastAsia="Times New Roman" w:hAnsi="Arial" w:cs="Times New Roman"/>
-                <w:sz w:val="20"/>
-                <w:szCs w:val="20"/>
-                <w:lang w:eastAsia="ar-SA"/>
-              </w:rPr>
-              <w:t xml:space="preserve"> paso “Debe saber”.</w:t>
+              <w:t xml:space="preserve"> es posible definir mediante script, el texto que aparecerá en el paso “Debe saber”.</w:t>
             </w:r>
           </w:p>
           <w:p>
@@ -37776,16 +37017,7 @@
                 <w:szCs w:val="20"/>
                 <w:lang w:eastAsia="ar-SA"/>
               </w:rPr>
-              <w:t xml:space="preserve"> crea un nuevo tipo de campo selector, de tipo lista dinámica, que permite b</w:t>
-            </w:r>
-            <w:r>
-              <w:rPr>
-                <w:rFonts w:ascii="Arial" w:eastAsia="Times New Roman" w:hAnsi="Arial" w:cs="Times New Roman"/>
-                <w:sz w:val="20"/>
-                <w:szCs w:val="20"/>
-                <w:lang w:eastAsia="ar-SA"/>
-              </w:rPr>
-              <w:t>uscar valores que coincidan con una cadena de búsqueda dinámica.</w:t>
+              <w:t xml:space="preserve"> crea un nuevo tipo de campo selector, de tipo lista dinámica, que permite buscar valores que coincidan con una cadena de búsqueda dinámica.</w:t>
             </w:r>
           </w:p>
           <w:p>
@@ -37861,7 +37093,6 @@
                 <w:szCs w:val="20"/>
                 <w:lang w:eastAsia="ar-SA"/>
               </w:rPr>
-              <w:lastRenderedPageBreak/>
               <w:t xml:space="preserve">Esta </w:t>
             </w:r>
             <w:proofErr w:type="spellStart"/>
@@ -37909,10 +37140,7 @@
               </w:rPr>
             </w:pPr>
             <w:r>
-              <w:t xml:space="preserve">#470 </w:t>
-            </w:r>
-            <w:r>
-              <w:t xml:space="preserve">Detectar </w:t>
+              <w:t xml:space="preserve">#470 Detectar </w:t>
             </w:r>
             <w:proofErr w:type="spellStart"/>
             <w:r>
@@ -38030,16 +37258,7 @@
                 <w:szCs w:val="20"/>
                 <w:lang w:eastAsia="ar-SA"/>
               </w:rPr>
-              <w:t xml:space="preserve"> "convertir a PDF", en un fichero que no pueda ser convertido</w:t>
-            </w:r>
-            <w:r>
-              <w:rPr>
-                <w:rFonts w:ascii="Arial" w:eastAsia="Times New Roman" w:hAnsi="Arial" w:cs="Times New Roman"/>
-                <w:sz w:val="20"/>
-                <w:szCs w:val="20"/>
-                <w:lang w:eastAsia="ar-SA"/>
-              </w:rPr>
-              <w:t>.</w:t>
+              <w:t xml:space="preserve"> "convertir a PDF", en un fichero que no pueda ser convertido.</w:t>
             </w:r>
           </w:p>
           <w:p>
@@ -38183,16 +37402,7 @@
                 <w:szCs w:val="20"/>
                 <w:lang w:eastAsia="ar-SA"/>
               </w:rPr>
-              <w:t xml:space="preserve"> deja de aparecer un mensaje indicando que guardes cambios, cuando se va a hacer ping en un dominio remoto, apareciendo sólo si realmente se</w:t>
-            </w:r>
-            <w:r>
-              <w:rPr>
-                <w:rFonts w:ascii="Arial" w:eastAsia="Times New Roman" w:hAnsi="Arial" w:cs="Times New Roman"/>
-                <w:sz w:val="20"/>
-                <w:szCs w:val="20"/>
-                <w:lang w:eastAsia="ar-SA"/>
-              </w:rPr>
-              <w:t xml:space="preserve"> ha realizado algún cambio.</w:t>
+              <w:t xml:space="preserve"> deja de aparecer un mensaje indicando que guardes cambios, cuando se va a hacer ping en un dominio remoto, apareciendo sólo si realmente se ha realizado algún cambio.</w:t>
             </w:r>
           </w:p>
           <w:p>
@@ -38545,16 +37755,7 @@
                 <w:szCs w:val="20"/>
                 <w:lang w:eastAsia="ar-SA"/>
               </w:rPr>
-              <w:t xml:space="preserve"> se elimina cualquier refe</w:t>
-            </w:r>
-            <w:r>
-              <w:rPr>
-                <w:rFonts w:ascii="Arial" w:eastAsia="Times New Roman" w:hAnsi="Arial" w:cs="Times New Roman"/>
-                <w:sz w:val="20"/>
-                <w:szCs w:val="20"/>
-                <w:lang w:eastAsia="ar-SA"/>
-              </w:rPr>
-              <w:t>rencia a las funcionalidades de “Esmena” y “Entrega presencial”.</w:t>
+              <w:t xml:space="preserve"> se elimina cualquier referencia a las funcionalidades de “Esmena” y “Entrega presencial”.</w:t>
             </w:r>
           </w:p>
           <w:p>
@@ -38988,16 +38189,7 @@
                 <w:szCs w:val="20"/>
                 <w:lang w:eastAsia="ar-SA"/>
               </w:rPr>
-              <w:t xml:space="preserve">, los </w:t>
-            </w:r>
-            <w:r>
-              <w:rPr>
-                <w:rFonts w:ascii="Arial" w:eastAsia="Times New Roman" w:hAnsi="Arial" w:cs="Times New Roman"/>
-                <w:sz w:val="20"/>
-                <w:szCs w:val="20"/>
-                <w:lang w:eastAsia="ar-SA"/>
-              </w:rPr>
-              <w:t>dominios que utilizan el protocolo SOAP y aquellos que, además, se resuelven mediante SAP.</w:t>
+              <w:t>, los dominios que utilizan el protocolo SOAP y aquellos que, además, se resuelven mediante SAP.</w:t>
             </w:r>
           </w:p>
           <w:p>
@@ -39133,10 +38325,7 @@
             </w:r>
             <w:proofErr w:type="spellEnd"/>
             <w:r>
-              <w:t xml:space="preserve"> so</w:t>
-            </w:r>
-            <w:r>
-              <w:t xml:space="preserve">bre la </w:t>
+              <w:t xml:space="preserve"> sobre la </w:t>
             </w:r>
             <w:proofErr w:type="spellStart"/>
             <w:r>
@@ -39157,7 +38346,6 @@
               <w:pStyle w:val="Prrafodelista"/>
             </w:pPr>
             <w:r>
-              <w:lastRenderedPageBreak/>
               <w:t xml:space="preserve">Con esta </w:t>
             </w:r>
             <w:proofErr w:type="spellStart"/>
@@ -39252,10 +38440,7 @@
             </w:r>
             <w:proofErr w:type="spellEnd"/>
             <w:r>
-              <w:t xml:space="preserve"> resalta el botón par</w:t>
-            </w:r>
-            <w:r>
-              <w:t>a una mejor usabilidad.</w:t>
+              <w:t xml:space="preserve"> resalta el botón para una mejor usabilidad.</w:t>
             </w:r>
           </w:p>
           <w:p>
@@ -39602,16 +38787,7 @@
                 <w:szCs w:val="20"/>
                 <w:lang w:eastAsia="ar-SA"/>
               </w:rPr>
-              <w:t xml:space="preserve"> corrige diversos errores lingüísticos</w:t>
-            </w:r>
-            <w:r>
-              <w:rPr>
-                <w:rFonts w:ascii="Arial" w:eastAsia="Times New Roman" w:hAnsi="Arial" w:cs="Times New Roman"/>
-                <w:sz w:val="20"/>
-                <w:szCs w:val="20"/>
-                <w:lang w:eastAsia="ar-SA"/>
-              </w:rPr>
-              <w:t xml:space="preserve"> en el asistente de tramitación, tanto en catalán como en castellano.</w:t>
+              <w:t xml:space="preserve"> corrige diversos errores lingüísticos en el asistente de tramitación, tanto en catalán como en castellano.</w:t>
             </w:r>
           </w:p>
           <w:p>
@@ -39758,10 +38934,7 @@
               </w:rPr>
             </w:pPr>
             <w:r>
-              <w:t>#491</w:t>
-            </w:r>
-            <w:r>
-              <w:t xml:space="preserve"> </w:t>
+              <w:t xml:space="preserve">#491 </w:t>
             </w:r>
             <w:proofErr w:type="spellStart"/>
             <w:r>
@@ -39886,10 +39059,7 @@
             </w:r>
             <w:proofErr w:type="spellStart"/>
             <w:r>
-              <w:t>a</w:t>
-            </w:r>
-            <w:r>
-              <w:t>nnexos</w:t>
+              <w:t>annexos</w:t>
             </w:r>
             <w:proofErr w:type="spellEnd"/>
             <w:r>
@@ -40059,16 +39229,7 @@
                 <w:szCs w:val="20"/>
                 <w:lang w:eastAsia="ar-SA"/>
               </w:rPr>
-              <w:t>Co</w:t>
-            </w:r>
-            <w:r>
-              <w:rPr>
-                <w:rFonts w:ascii="Arial" w:eastAsia="Times New Roman" w:hAnsi="Arial" w:cs="Times New Roman"/>
-                <w:sz w:val="20"/>
-                <w:szCs w:val="20"/>
-                <w:lang w:eastAsia="ar-SA"/>
-              </w:rPr>
-              <w:t xml:space="preserve">n esta </w:t>
+              <w:t xml:space="preserve">Con esta </w:t>
             </w:r>
             <w:proofErr w:type="spellStart"/>
             <w:r>
@@ -40221,16 +39382,7 @@
                 <w:szCs w:val="20"/>
                 <w:lang w:eastAsia="ar-SA"/>
               </w:rPr>
-              <w:t xml:space="preserve"> es posible asociar un correo electrónico a cada área, de forma que el </w:t>
-            </w:r>
-            <w:r>
-              <w:rPr>
-                <w:rFonts w:ascii="Arial" w:eastAsia="Times New Roman" w:hAnsi="Arial" w:cs="Times New Roman"/>
-                <w:sz w:val="20"/>
-                <w:szCs w:val="20"/>
-                <w:lang w:eastAsia="ar-SA"/>
-              </w:rPr>
-              <w:t>administrador de área del trámite del que el ciudadano reporta una incidencia, reciba directamente en su correo tal incidencia.</w:t>
+              <w:t xml:space="preserve"> es posible asociar un correo electrónico a cada área, de forma que el administrador de área del trámite del que el ciudadano reporta una incidencia, reciba directamente en su correo tal incidencia.</w:t>
             </w:r>
           </w:p>
           <w:p>
@@ -40386,16 +39538,7 @@
                 <w:szCs w:val="20"/>
                 <w:lang w:eastAsia="ar-SA"/>
               </w:rPr>
-              <w:t xml:space="preserve"> se desactiva el botón para migrar</w:t>
-            </w:r>
-            <w:r>
-              <w:rPr>
-                <w:rFonts w:ascii="Arial" w:eastAsia="Times New Roman" w:hAnsi="Arial" w:cs="Times New Roman"/>
-                <w:sz w:val="20"/>
-                <w:szCs w:val="20"/>
-                <w:lang w:eastAsia="ar-SA"/>
-              </w:rPr>
-              <w:t>, hasta que se modifique lo que se desea migrar y vuelva a tener utilidad.</w:t>
+              <w:t xml:space="preserve"> se desactiva el botón para migrar, hasta que se modifique lo que se desea migrar y vuelva a tener utilidad.</w:t>
             </w:r>
           </w:p>
           <w:p>
@@ -40422,7 +39565,6 @@
               </w:rPr>
             </w:pPr>
             <w:r>
-              <w:lastRenderedPageBreak/>
               <w:t xml:space="preserve">#503 </w:t>
             </w:r>
             <w:proofErr w:type="spellStart"/>
@@ -40516,16 +39658,7 @@
                 <w:szCs w:val="20"/>
                 <w:lang w:eastAsia="ar-SA"/>
               </w:rPr>
-              <w:t xml:space="preserve"> permite gestionar los errores de forma centralizada, de forma que se muestren apropiad</w:t>
-            </w:r>
-            <w:r>
-              <w:rPr>
-                <w:rFonts w:ascii="Arial" w:eastAsia="Times New Roman" w:hAnsi="Arial" w:cs="Times New Roman"/>
-                <w:sz w:val="20"/>
-                <w:szCs w:val="20"/>
-                <w:lang w:eastAsia="ar-SA"/>
-              </w:rPr>
-              <w:t>amente en los logs.</w:t>
+              <w:t xml:space="preserve"> permite gestionar los errores de forma centralizada, de forma que se muestren apropiadamente en los logs.</w:t>
             </w:r>
           </w:p>
           <w:p>
@@ -40667,16 +39800,7 @@
                 <w:szCs w:val="20"/>
                 <w:lang w:eastAsia="ar-SA"/>
               </w:rPr>
-              <w:t xml:space="preserve"> controla que no se envíen ciertos caracteres a RW3, que </w:t>
-            </w:r>
-            <w:r>
-              <w:rPr>
-                <w:rFonts w:ascii="Arial" w:eastAsia="Times New Roman" w:hAnsi="Arial" w:cs="Times New Roman"/>
-                <w:sz w:val="20"/>
-                <w:szCs w:val="20"/>
-                <w:lang w:eastAsia="ar-SA"/>
-              </w:rPr>
-              <w:t>provocarían ciertos errores en el registro.</w:t>
+              <w:t xml:space="preserve"> controla que no se envíen ciertos caracteres a RW3, que provocarían ciertos errores en el registro.</w:t>
             </w:r>
           </w:p>
           <w:p>
@@ -40821,10 +39945,7 @@
             </w:r>
             <w:proofErr w:type="spellEnd"/>
             <w:r>
-              <w:t xml:space="preserve"> ser edi</w:t>
-            </w:r>
-            <w:r>
-              <w:t xml:space="preserve">tada per un Administrador </w:t>
+              <w:t xml:space="preserve"> ser editada per un Administrador </w:t>
             </w:r>
             <w:proofErr w:type="spellStart"/>
             <w:r>
@@ -40956,10 +40077,7 @@
             </w:r>
             <w:proofErr w:type="spellEnd"/>
             <w:r>
-              <w:t xml:space="preserve"> modifica un mensaje de aviso en “Control del acceso”, para </w:t>
-            </w:r>
-            <w:r>
-              <w:t>que se entienda mejor.</w:t>
+              <w:t xml:space="preserve"> modifica un mensaje de aviso en “Control del acceso”, para que se entienda mejor.</w:t>
             </w:r>
           </w:p>
           <w:p>
@@ -41083,10 +40201,7 @@
             </w:r>
             <w:proofErr w:type="spellEnd"/>
             <w:r>
-              <w:t xml:space="preserve"> </w:t>
-            </w:r>
-            <w:r>
-              <w:t>de poder copiar</w:t>
+              <w:t xml:space="preserve"> de poder copiar</w:t>
             </w:r>
           </w:p>
           <w:p>
@@ -41201,16 +40316,7 @@
                 <w:szCs w:val="20"/>
                 <w:lang w:eastAsia="ar-SA"/>
               </w:rPr>
-              <w:t xml:space="preserve"> se resuelve un problema que existía a la hora de procesar cuadernos de carga por part</w:t>
-            </w:r>
-            <w:r>
-              <w:rPr>
-                <w:rFonts w:ascii="Arial" w:eastAsia="Times New Roman" w:hAnsi="Arial" w:cs="Times New Roman"/>
-                <w:sz w:val="20"/>
-                <w:szCs w:val="20"/>
-                <w:lang w:eastAsia="ar-SA"/>
-              </w:rPr>
-              <w:t>e de los administradores de área.</w:t>
+              <w:t xml:space="preserve"> se resuelve un problema que existía a la hora de procesar cuadernos de carga por parte de los administradores de área.</w:t>
             </w:r>
           </w:p>
           <w:p>
@@ -41339,16 +40445,7 @@
                 <w:szCs w:val="20"/>
                 <w:lang w:eastAsia="ar-SA"/>
               </w:rPr>
-              <w:t xml:space="preserve"> se controla que la API externa de SISTRAMIT recupere correctamente los trámites que tienen una</w:t>
-            </w:r>
-            <w:r>
-              <w:rPr>
-                <w:rFonts w:ascii="Arial" w:eastAsia="Times New Roman" w:hAnsi="Arial" w:cs="Times New Roman"/>
-                <w:sz w:val="20"/>
-                <w:szCs w:val="20"/>
-                <w:lang w:eastAsia="ar-SA"/>
-              </w:rPr>
-              <w:t xml:space="preserve"> fecha de caducidad.</w:t>
+              <w:t xml:space="preserve"> se controla que la API externa de SISTRAMIT recupere correctamente los trámites que tienen una fecha de caducidad.</w:t>
             </w:r>
           </w:p>
           <w:p>
@@ -41365,7 +40462,6 @@
               </w:numPr>
             </w:pPr>
             <w:r>
-              <w:lastRenderedPageBreak/>
               <w:t xml:space="preserve">#517 </w:t>
             </w:r>
             <w:proofErr w:type="spellStart"/>
@@ -41489,10 +40585,7 @@
             </w:r>
             <w:proofErr w:type="spellEnd"/>
             <w:r>
-              <w:t xml:space="preserve"> de les </w:t>
-            </w:r>
-            <w:r>
-              <w:t xml:space="preserve">dades </w:t>
+              <w:t xml:space="preserve"> de les dades </w:t>
             </w:r>
             <w:proofErr w:type="spellStart"/>
             <w:r>
@@ -41534,10 +40627,7 @@
             </w:r>
             <w:proofErr w:type="spellEnd"/>
             <w:r>
-              <w:t xml:space="preserve"> modifica la ayuda que muestra una tabla resumen de los datos de autenticación y registro según el certificado utilizado (PF y PJ), para corregir dicha tabla y añadir ejemplos y explicaciones que ayuden a entende</w:t>
-            </w:r>
-            <w:r>
-              <w:t>r el funcionamiento de los scripts que cargan los datos en el formulario y cómo se registran si no se utilizan los scripts de presentador y representación, tal como se ejemplifica en el trámite TEST-IDENT, del área TESTS.</w:t>
+              <w:t xml:space="preserve"> modifica la ayuda que muestra una tabla resumen de los datos de autenticación y registro según el certificado utilizado (PF y PJ), para corregir dicha tabla y añadir ejemplos y explicaciones que ayuden a entender el funcionamiento de los scripts que cargan los datos en el formulario y cómo se registran si no se utilizan los scripts de presentador y representación, tal como se ejemplifica en el trámite TEST-IDENT, del área TESTS.</w:t>
             </w:r>
           </w:p>
           <w:p>
@@ -41575,10 +40665,7 @@
               <w:pStyle w:val="Prrafodelista"/>
             </w:pPr>
             <w:r>
-              <w:t xml:space="preserve">Con </w:t>
-            </w:r>
-            <w:r>
-              <w:t xml:space="preserve">esta </w:t>
+              <w:t xml:space="preserve">Con esta </w:t>
             </w:r>
             <w:proofErr w:type="spellStart"/>
             <w:r>
@@ -41869,10 +40956,7 @@
             </w:r>
             <w:proofErr w:type="spellEnd"/>
             <w:r>
-              <w:t xml:space="preserve"> corrig</w:t>
-            </w:r>
-            <w:r>
-              <w:t xml:space="preserve">e un tema de dependencias que hacían fallar la validación de firma. </w:t>
+              <w:t xml:space="preserve"> corrige un tema de dependencias que hacían fallar la validación de firma. </w:t>
             </w:r>
           </w:p>
           <w:p>
@@ -42265,45 +41349,38 @@
                 <w:rFonts w:eastAsia="Times New Roman"/>
                 <w:shd w:val="clear" w:color="auto" w:fill="FFFFFF"/>
               </w:rPr>
-              <w:t xml:space="preserve"> que es </w:t>
-            </w:r>
+              <w:t xml:space="preserve"> que es poden definir al desplegable </w:t>
+            </w:r>
+            <w:proofErr w:type="spellStart"/>
             <w:r>
               <w:rPr>
                 <w:rFonts w:eastAsia="Times New Roman"/>
                 <w:shd w:val="clear" w:color="auto" w:fill="FFFFFF"/>
               </w:rPr>
-              <w:t xml:space="preserve">poden definir al desplegable </w:t>
-            </w:r>
-            <w:proofErr w:type="spellStart"/>
+              <w:t>Tipus</w:t>
+            </w:r>
+            <w:proofErr w:type="spellEnd"/>
             <w:r>
               <w:rPr>
                 <w:rFonts w:eastAsia="Times New Roman"/>
                 <w:shd w:val="clear" w:color="auto" w:fill="FFFFFF"/>
               </w:rPr>
-              <w:t>Tipus</w:t>
-            </w:r>
-            <w:proofErr w:type="spellEnd"/>
+              <w:t xml:space="preserve"> </w:t>
+            </w:r>
+            <w:proofErr w:type="spellStart"/>
             <w:r>
               <w:rPr>
                 <w:rFonts w:eastAsia="Times New Roman"/>
                 <w:shd w:val="clear" w:color="auto" w:fill="FFFFFF"/>
               </w:rPr>
-              <w:t xml:space="preserve"> </w:t>
-            </w:r>
-            <w:proofErr w:type="spellStart"/>
+              <w:t>document</w:t>
+            </w:r>
+            <w:proofErr w:type="spellEnd"/>
             <w:r>
               <w:rPr>
                 <w:rFonts w:eastAsia="Times New Roman"/>
                 <w:shd w:val="clear" w:color="auto" w:fill="FFFFFF"/>
               </w:rPr>
-              <w:t>document</w:t>
-            </w:r>
-            <w:proofErr w:type="spellEnd"/>
-            <w:r>
-              <w:rPr>
-                <w:rFonts w:eastAsia="Times New Roman"/>
-                <w:shd w:val="clear" w:color="auto" w:fill="FFFFFF"/>
-              </w:rPr>
               <w:t xml:space="preserve"> ENI</w:t>
             </w:r>
           </w:p>
@@ -42337,7 +41414,6 @@
                 <w:szCs w:val="20"/>
                 <w:lang w:eastAsia="ar-SA"/>
               </w:rPr>
-              <w:lastRenderedPageBreak/>
               <w:t xml:space="preserve">Esta </w:t>
             </w:r>
             <w:proofErr w:type="spellStart"/>
@@ -42449,16 +41525,7 @@
                 <w:szCs w:val="20"/>
                 <w:lang w:eastAsia="ar-SA"/>
               </w:rPr>
-              <w:t>Esta ayuda corrige un error con un método de un plugin en e</w:t>
-            </w:r>
-            <w:r>
-              <w:rPr>
-                <w:rFonts w:ascii="Arial" w:eastAsia="Times New Roman" w:hAnsi="Arial" w:cs="Times New Roman"/>
-                <w:sz w:val="20"/>
-                <w:szCs w:val="20"/>
-                <w:lang w:eastAsia="ar-SA"/>
-              </w:rPr>
-              <w:t xml:space="preserve">l script de </w:t>
+              <w:t xml:space="preserve">Esta ayuda corrige un error con un método de un plugin en el script de </w:t>
             </w:r>
             <w:proofErr w:type="spellStart"/>
             <w:r>
@@ -42677,14 +41744,7 @@
                 <w:rFonts w:eastAsia="Times New Roman"/>
                 <w:shd w:val="clear" w:color="auto" w:fill="FFFFFF"/>
               </w:rPr>
-              <w:t xml:space="preserve"> al</w:t>
-            </w:r>
-            <w:r>
-              <w:rPr>
-                <w:rFonts w:eastAsia="Times New Roman"/>
-                <w:shd w:val="clear" w:color="auto" w:fill="FFFFFF"/>
-              </w:rPr>
-              <w:t xml:space="preserve"> </w:t>
+              <w:t xml:space="preserve"> al </w:t>
             </w:r>
             <w:proofErr w:type="spellStart"/>
             <w:r>
@@ -42865,16 +41925,7 @@
                 <w:szCs w:val="20"/>
                 <w:lang w:eastAsia="ar-SA"/>
               </w:rPr>
-              <w:t xml:space="preserve"> resuelve un problema que impedía que se viesen los datos anteriores a la instalación de la ve</w:t>
-            </w:r>
-            <w:r>
-              <w:rPr>
-                <w:rFonts w:ascii="Arial" w:eastAsia="Times New Roman" w:hAnsi="Arial" w:cs="Times New Roman"/>
-                <w:sz w:val="20"/>
-                <w:szCs w:val="20"/>
-                <w:lang w:eastAsia="ar-SA"/>
-              </w:rPr>
-              <w:t xml:space="preserve">rsión, debido a un problema con los identificadores compuestos. </w:t>
+              <w:t xml:space="preserve"> resuelve un problema que impedía que se viesen los datos anteriores a la instalación de la versión, debido a un problema con los identificadores compuestos. </w:t>
             </w:r>
           </w:p>
           <w:p>
@@ -43095,16 +42146,7 @@
                 <w:szCs w:val="20"/>
                 <w:lang w:eastAsia="ar-SA"/>
               </w:rPr>
-              <w:t xml:space="preserve"> resuelve los problemas detectados en STH y permite mostrar datos como administrador d</w:t>
-            </w:r>
-            <w:r>
-              <w:rPr>
-                <w:rFonts w:ascii="Arial" w:eastAsia="Times New Roman" w:hAnsi="Arial" w:cs="Times New Roman"/>
-                <w:sz w:val="20"/>
-                <w:szCs w:val="20"/>
-                <w:lang w:eastAsia="ar-SA"/>
-              </w:rPr>
-              <w:t xml:space="preserve">e área y filtrar por trámite con cualquier texto de búsqueda. </w:t>
+              <w:t xml:space="preserve"> resuelve los problemas detectados en STH y permite mostrar datos como administrador de área y filtrar por trámite con cualquier texto de búsqueda. </w:t>
             </w:r>
           </w:p>
           <w:p>
@@ -43291,7 +42333,6 @@
       </w:pPr>
       <w:bookmarkStart w:id="44" w:name="_Toc107865183"/>
       <w:r>
-        <w:lastRenderedPageBreak/>
         <w:t>Versión 1.3.1 (04/07/2022)</w:t>
       </w:r>
       <w:bookmarkEnd w:id="44"/>
@@ -43580,16 +42621,7 @@
                 <w:szCs w:val="20"/>
                 <w:lang w:eastAsia="ar-SA"/>
               </w:rPr>
-              <w:t xml:space="preserve"> pe</w:t>
-            </w:r>
-            <w:r>
-              <w:rPr>
-                <w:rFonts w:ascii="Arial" w:eastAsia="Times New Roman" w:hAnsi="Arial" w:cs="Times New Roman"/>
-                <w:sz w:val="20"/>
-                <w:szCs w:val="20"/>
-                <w:lang w:eastAsia="ar-SA"/>
-              </w:rPr>
-              <w:t xml:space="preserve">rmite configurar un trámite de tipo Servicio, de forma que, en lugar de registrar, se realiza un </w:t>
+              <w:t xml:space="preserve"> permite configurar un trámite de tipo Servicio, de forma que, en lugar de registrar, se realiza un </w:t>
             </w:r>
             <w:proofErr w:type="spellStart"/>
             <w:r>
@@ -43687,10 +42719,7 @@
             </w:r>
             <w:proofErr w:type="spellEnd"/>
             <w:r>
-              <w:t xml:space="preserve"> (i a la invers</w:t>
-            </w:r>
-            <w:r>
-              <w:t>a)</w:t>
+              <w:t xml:space="preserve"> (i a la inversa)</w:t>
             </w:r>
           </w:p>
           <w:p>
@@ -43785,10 +42814,7 @@
               </w:numPr>
             </w:pPr>
             <w:r>
-              <w:t>#500 Combo re</w:t>
-            </w:r>
-            <w:r>
-              <w:t xml:space="preserve">cerca pantalla </w:t>
+              <w:t xml:space="preserve">#500 Combo recerca pantalla </w:t>
             </w:r>
             <w:proofErr w:type="spellStart"/>
             <w:r>
@@ -43969,16 +42995,7 @@
                 <w:szCs w:val="20"/>
                 <w:lang w:eastAsia="ar-SA"/>
               </w:rPr>
-              <w:t xml:space="preserve"> restringe l</w:t>
-            </w:r>
-            <w:r>
-              <w:rPr>
-                <w:rFonts w:ascii="Arial" w:eastAsia="Times New Roman" w:hAnsi="Arial" w:cs="Times New Roman"/>
-                <w:sz w:val="20"/>
-                <w:szCs w:val="20"/>
-                <w:lang w:eastAsia="ar-SA"/>
-              </w:rPr>
-              <w:t xml:space="preserve">a edición del </w:t>
+              <w:t xml:space="preserve"> restringe la edición del </w:t>
             </w:r>
             <w:proofErr w:type="spellStart"/>
             <w:r>
@@ -44134,16 +43151,7 @@
                 <w:szCs w:val="20"/>
                 <w:lang w:eastAsia="ar-SA"/>
               </w:rPr>
-              <w:t xml:space="preserve"> resuelve un problema que impedía mostrar las acciones permitidas asociadas al elemento que tie</w:t>
-            </w:r>
-            <w:r>
-              <w:rPr>
-                <w:rFonts w:ascii="Arial" w:eastAsia="Times New Roman" w:hAnsi="Arial" w:cs="Times New Roman"/>
-                <w:sz w:val="20"/>
-                <w:szCs w:val="20"/>
-                <w:lang w:eastAsia="ar-SA"/>
-              </w:rPr>
-              <w:t xml:space="preserve">ne el foco, hasta hacer </w:t>
+              <w:t xml:space="preserve"> resuelve un problema que impedía mostrar las acciones permitidas asociadas al elemento que tiene el foco, hasta hacer </w:t>
             </w:r>
             <w:proofErr w:type="spellStart"/>
             <w:r>
@@ -44414,7 +43422,6 @@
                 <w:szCs w:val="20"/>
                 <w:lang w:eastAsia="ar-SA"/>
               </w:rPr>
-              <w:lastRenderedPageBreak/>
               <w:t xml:space="preserve">Esta </w:t>
             </w:r>
             <w:proofErr w:type="spellStart"/>
@@ -44435,16 +43442,7 @@
                 <w:szCs w:val="20"/>
                 <w:lang w:eastAsia="ar-SA"/>
               </w:rPr>
-              <w:t xml:space="preserve"> resu</w:t>
-            </w:r>
-            <w:r>
-              <w:rPr>
-                <w:rFonts w:ascii="Arial" w:eastAsia="Times New Roman" w:hAnsi="Arial" w:cs="Times New Roman"/>
-                <w:sz w:val="20"/>
-                <w:szCs w:val="20"/>
-                <w:lang w:eastAsia="ar-SA"/>
-              </w:rPr>
-              <w:t xml:space="preserve">elve un problema que impedía mostrar la fecha de última modificación en la lista de trámites y versiones. </w:t>
+              <w:t xml:space="preserve"> resuelve un problema que impedía mostrar la fecha de última modificación en la lista de trámites y versiones. </w:t>
             </w:r>
           </w:p>
           <w:p>
@@ -44562,10 +43560,7 @@
               </w:numPr>
             </w:pPr>
             <w:r>
-              <w:t>#518 No es guar</w:t>
-            </w:r>
-            <w:r>
-              <w:t xml:space="preserve">den les </w:t>
+              <w:t xml:space="preserve">#518 No es guarden les </w:t>
             </w:r>
             <w:proofErr w:type="spellStart"/>
             <w:r>
@@ -44730,16 +43725,7 @@
                 <w:szCs w:val="20"/>
                 <w:lang w:eastAsia="ar-SA"/>
               </w:rPr>
-              <w:t xml:space="preserve"> modifica la forma de mostrar información sobre </w:t>
-            </w:r>
-            <w:r>
-              <w:rPr>
-                <w:rFonts w:ascii="Arial" w:eastAsia="Times New Roman" w:hAnsi="Arial" w:cs="Times New Roman"/>
-                <w:sz w:val="20"/>
-                <w:szCs w:val="20"/>
-                <w:lang w:eastAsia="ar-SA"/>
-              </w:rPr>
-              <w:t xml:space="preserve">los errores que aparecen cuando no se puede conectar con los dominios. </w:t>
+              <w:t xml:space="preserve"> modifica la forma de mostrar información sobre los errores que aparecen cuando no se puede conectar con los dominios. </w:t>
             </w:r>
           </w:p>
           <w:p>
@@ -44954,16 +43940,7 @@
                 <w:szCs w:val="20"/>
                 <w:lang w:eastAsia="ar-SA"/>
               </w:rPr>
-              <w:t xml:space="preserve"> añade un filtro en STH para poder buscar</w:t>
-            </w:r>
-            <w:r>
-              <w:rPr>
-                <w:rFonts w:ascii="Arial" w:eastAsia="Times New Roman" w:hAnsi="Arial" w:cs="Times New Roman"/>
-                <w:sz w:val="20"/>
-                <w:szCs w:val="20"/>
-                <w:lang w:eastAsia="ar-SA"/>
-              </w:rPr>
-              <w:t xml:space="preserve"> por el número de SIA. </w:t>
+              <w:t xml:space="preserve"> añade un filtro en STH para poder buscar por el número de SIA. </w:t>
             </w:r>
           </w:p>
           <w:p>
@@ -45133,10 +44110,7 @@
             </w:r>
             <w:proofErr w:type="spellStart"/>
             <w:r>
-              <w:t>d'in</w:t>
-            </w:r>
-            <w:r>
-              <w:t>stal·lació</w:t>
+              <w:t>d'instal·lació</w:t>
             </w:r>
             <w:proofErr w:type="spellEnd"/>
             <w:r>
@@ -45284,16 +44258,7 @@
                 <w:szCs w:val="20"/>
                 <w:lang w:eastAsia="ar-SA"/>
               </w:rPr>
-              <w:t xml:space="preserve"> permite buscar en STH, sin necesidad de hacer coincidir las mayúsculas y minú</w:t>
-            </w:r>
-            <w:r>
-              <w:rPr>
-                <w:rFonts w:ascii="Arial" w:eastAsia="Times New Roman" w:hAnsi="Arial" w:cs="Times New Roman"/>
-                <w:sz w:val="20"/>
-                <w:szCs w:val="20"/>
-                <w:lang w:eastAsia="ar-SA"/>
-              </w:rPr>
-              <w:t xml:space="preserve">sculas en los filtros de búsqueda. </w:t>
+              <w:t xml:space="preserve"> permite buscar en STH, sin necesidad de hacer coincidir las mayúsculas y minúsculas en los filtros de búsqueda. </w:t>
             </w:r>
           </w:p>
           <w:p>
@@ -45416,16 +44381,7 @@
                 <w:szCs w:val="20"/>
                 <w:lang w:eastAsia="ar-SA"/>
               </w:rPr>
-              <w:t xml:space="preserve"> permite personalizar, mediante configuración desde STG, el icono y el </w:t>
-            </w:r>
-            <w:r>
-              <w:rPr>
-                <w:rFonts w:ascii="Arial" w:eastAsia="Times New Roman" w:hAnsi="Arial" w:cs="Times New Roman"/>
-                <w:sz w:val="20"/>
-                <w:szCs w:val="20"/>
-                <w:lang w:eastAsia="ar-SA"/>
-              </w:rPr>
-              <w:t xml:space="preserve">título de pestaña que aparecerá en STT. </w:t>
+              <w:t xml:space="preserve"> permite personalizar, mediante configuración desde STG, el icono y el título de pestaña que aparecerá en STT. </w:t>
             </w:r>
           </w:p>
           <w:p>
@@ -45496,7 +44452,6 @@
                 <w:szCs w:val="20"/>
                 <w:lang w:eastAsia="ar-SA"/>
               </w:rPr>
-              <w:lastRenderedPageBreak/>
               <w:t xml:space="preserve">Esta </w:t>
             </w:r>
             <w:proofErr w:type="spellStart"/>
@@ -45517,16 +44472,7 @@
                 <w:szCs w:val="20"/>
                 <w:lang w:eastAsia="ar-SA"/>
               </w:rPr>
-              <w:t xml:space="preserve"> generaliza la automatización del refresco de la memoria cache´, a todas las funciones que lo requieran, sin necesidad de pulsar ningún botón, aunque también lo añade en la </w:t>
-            </w:r>
-            <w:r>
-              <w:rPr>
-                <w:rFonts w:ascii="Arial" w:eastAsia="Times New Roman" w:hAnsi="Arial" w:cs="Times New Roman"/>
-                <w:sz w:val="20"/>
-                <w:szCs w:val="20"/>
-                <w:lang w:eastAsia="ar-SA"/>
-              </w:rPr>
-              <w:t xml:space="preserve">pantalla principal de STG, para permitir realizar el refresco cuando se desee. </w:t>
+              <w:t xml:space="preserve"> generaliza la automatización del refresco de la memoria cache´, a todas las funciones que lo requieran, sin necesidad de pulsar ningún botón, aunque también lo añade en la pantalla principal de STG, para permitir realizar el refresco cuando se desee. </w:t>
             </w:r>
           </w:p>
           <w:p>
@@ -45668,10 +44614,7 @@
               </w:numPr>
             </w:pPr>
             <w:r>
-              <w:t xml:space="preserve">#544 EL botó </w:t>
-            </w:r>
-            <w:r>
-              <w:t>Corregir no fa res</w:t>
+              <w:t>#544 EL botó Corregir no fa res</w:t>
             </w:r>
           </w:p>
           <w:p>
@@ -45770,10 +44713,7 @@
             </w:r>
             <w:proofErr w:type="spellEnd"/>
             <w:r>
-              <w:t xml:space="preserve"> </w:t>
-            </w:r>
-            <w:r>
-              <w:t xml:space="preserve">no </w:t>
+              <w:t xml:space="preserve"> no </w:t>
             </w:r>
             <w:proofErr w:type="spellStart"/>
             <w:r>
@@ -45881,10 +44821,7 @@
             </w:r>
             <w:proofErr w:type="spellStart"/>
             <w:r>
-              <w:t>valor</w:t>
-            </w:r>
-            <w:r>
-              <w:t>s</w:t>
+              <w:t>valors</w:t>
             </w:r>
             <w:proofErr w:type="spellEnd"/>
             <w:r>
@@ -46069,16 +45006,7 @@
                 <w:szCs w:val="20"/>
                 <w:lang w:eastAsia="ar-SA"/>
               </w:rPr>
-              <w:t xml:space="preserve"> resuelve un problema que impedía</w:t>
-            </w:r>
-            <w:r>
-              <w:rPr>
-                <w:rFonts w:ascii="Arial" w:eastAsia="Times New Roman" w:hAnsi="Arial" w:cs="Times New Roman"/>
-                <w:sz w:val="20"/>
-                <w:szCs w:val="20"/>
-                <w:lang w:eastAsia="ar-SA"/>
-              </w:rPr>
-              <w:t xml:space="preserve"> aplicar los cambios inmediatamente, tras añadir una página al formulario. </w:t>
+              <w:t xml:space="preserve"> resuelve un problema que impedía aplicar los cambios inmediatamente, tras añadir una página al formulario. </w:t>
             </w:r>
           </w:p>
           <w:p>
@@ -46192,10 +45120,7 @@
             </w:r>
             <w:proofErr w:type="spellStart"/>
             <w:r>
-              <w:t>D</w:t>
-            </w:r>
-            <w:r>
-              <w:t>isposar</w:t>
+              <w:t>Disposar</w:t>
             </w:r>
             <w:proofErr w:type="spellEnd"/>
             <w:r>
@@ -46485,7 +45410,6 @@
               </w:numPr>
             </w:pPr>
             <w:r>
-              <w:lastRenderedPageBreak/>
               <w:t xml:space="preserve">#574 No </w:t>
             </w:r>
             <w:proofErr w:type="spellStart"/>
@@ -46576,16 +45500,7 @@
                 <w:szCs w:val="20"/>
                 <w:lang w:eastAsia="ar-SA"/>
               </w:rPr>
-              <w:t xml:space="preserve"> resuelve un problem</w:t>
-            </w:r>
-            <w:r>
-              <w:rPr>
-                <w:rFonts w:ascii="Arial" w:eastAsia="Times New Roman" w:hAnsi="Arial" w:cs="Times New Roman"/>
-                <w:sz w:val="20"/>
-                <w:szCs w:val="20"/>
-                <w:lang w:eastAsia="ar-SA"/>
-              </w:rPr>
-              <w:t xml:space="preserve">a que impedía mostrar el botón “Previsualizar” en la lista de trámites, con un rol de Desarrollador desde PRE. </w:t>
+              <w:t xml:space="preserve"> resuelve un problema que impedía mostrar el botón “Previsualizar” en la lista de trámites, con un rol de Desarrollador desde PRE. </w:t>
             </w:r>
           </w:p>
           <w:p>
@@ -46692,16 +45607,7 @@
                 <w:szCs w:val="20"/>
                 <w:lang w:eastAsia="ar-SA"/>
               </w:rPr>
-              <w:t xml:space="preserve"> permite retomar un trámite configurado con un cierto nivel</w:t>
-            </w:r>
-            <w:r>
-              <w:rPr>
-                <w:rFonts w:ascii="Arial" w:eastAsia="Times New Roman" w:hAnsi="Arial" w:cs="Times New Roman"/>
-                <w:sz w:val="20"/>
-                <w:szCs w:val="20"/>
-                <w:lang w:eastAsia="ar-SA"/>
-              </w:rPr>
-              <w:t xml:space="preserve"> de QAA, si, tras iniciarlo con un método de autenticación válido, es accedido desde Carpeta con el mismo método de autenticación, dada la configuración de autenticación de Carpeta. </w:t>
+              <w:t xml:space="preserve"> permite retomar un trámite configurado con un cierto nivel de QAA, si, tras iniciarlo con un método de autenticación válido, es accedido desde Carpeta con el mismo método de autenticación, dada la configuración de autenticación de Carpeta. </w:t>
             </w:r>
           </w:p>
           <w:p>
@@ -46948,16 +45854,7 @@
                 <w:szCs w:val="20"/>
                 <w:lang w:eastAsia="ar-SA"/>
               </w:rPr>
-              <w:t xml:space="preserve"> resu</w:t>
-            </w:r>
-            <w:r>
-              <w:rPr>
-                <w:rFonts w:ascii="Arial" w:eastAsia="Times New Roman" w:hAnsi="Arial" w:cs="Times New Roman"/>
-                <w:sz w:val="20"/>
-                <w:szCs w:val="20"/>
-                <w:lang w:eastAsia="ar-SA"/>
-              </w:rPr>
-              <w:t xml:space="preserve">elve un problema que impedía que se mostrasen correctamente los datos, debido al orden de los parámetros asociados. </w:t>
+              <w:t xml:space="preserve"> resuelve un problema que impedía que se mostrasen correctamente los datos, debido al orden de los parámetros asociados. </w:t>
             </w:r>
           </w:p>
           <w:p>
@@ -47168,16 +46065,7 @@
                 <w:szCs w:val="20"/>
                 <w:lang w:eastAsia="ar-SA"/>
               </w:rPr>
-              <w:t xml:space="preserve"> resuelve un problema que impedía mostrar el </w:t>
-            </w:r>
-            <w:r>
-              <w:rPr>
-                <w:rFonts w:ascii="Arial" w:eastAsia="Times New Roman" w:hAnsi="Arial" w:cs="Times New Roman"/>
-                <w:sz w:val="20"/>
-                <w:szCs w:val="20"/>
-                <w:lang w:eastAsia="ar-SA"/>
-              </w:rPr>
-              <w:t xml:space="preserve">texto multimedia al usar el formateador genérico, en caso de que no se incluyese ningún salto de línea. </w:t>
+              <w:t xml:space="preserve"> resuelve un problema que impedía mostrar el texto multimedia al usar el formateador genérico, en caso de que no se incluyese ningún salto de línea. </w:t>
             </w:r>
           </w:p>
           <w:p>
@@ -47289,16 +46177,7 @@
                 <w:szCs w:val="20"/>
                 <w:lang w:eastAsia="ar-SA"/>
               </w:rPr>
-              <w:t xml:space="preserve"> resuelve un problema que impedía que se activase un trámite en Producción, tras</w:t>
-            </w:r>
-            <w:r>
-              <w:rPr>
-                <w:rFonts w:ascii="Arial" w:eastAsia="Times New Roman" w:hAnsi="Arial" w:cs="Times New Roman"/>
-                <w:sz w:val="20"/>
-                <w:szCs w:val="20"/>
-                <w:lang w:eastAsia="ar-SA"/>
-              </w:rPr>
-              <w:t xml:space="preserve"> haber configurado su activación desde STG. </w:t>
+              <w:t xml:space="preserve"> resuelve un problema que impedía que se activase un trámite en Producción, tras haber configurado su activación desde STG. </w:t>
             </w:r>
           </w:p>
           <w:p>
@@ -47401,16 +46280,7 @@
                 <w:szCs w:val="20"/>
                 <w:lang w:eastAsia="ar-SA"/>
               </w:rPr>
-              <w:t xml:space="preserve"> desde los entornos de Desarrollo o Entornos Estables a Producción directamente, en caso de tener activada esta propiedad</w:t>
-            </w:r>
-            <w:r>
-              <w:rPr>
-                <w:rFonts w:ascii="Arial" w:eastAsia="Times New Roman" w:hAnsi="Arial" w:cs="Times New Roman"/>
-                <w:sz w:val="20"/>
-                <w:szCs w:val="20"/>
-                <w:lang w:eastAsia="ar-SA"/>
-              </w:rPr>
-              <w:t xml:space="preserve">. </w:t>
+              <w:t xml:space="preserve"> desde los entornos de Desarrollo o Entornos Estables a Producción directamente, en caso de tener activada esta propiedad. </w:t>
             </w:r>
           </w:p>
           <w:p>
@@ -47561,10 +46431,7 @@
             </w:r>
             <w:proofErr w:type="spellStart"/>
             <w:r>
-              <w:t>l'actualitzac</w:t>
-            </w:r>
-            <w:r>
-              <w:t>ió</w:t>
+              <w:t>l'actualització</w:t>
             </w:r>
             <w:proofErr w:type="spellEnd"/>
             <w:r>
@@ -47621,26 +46488,7 @@
                 <w:szCs w:val="20"/>
                 <w:lang w:eastAsia="ar-SA"/>
               </w:rPr>
-              <w:t xml:space="preserve"> resuelve un problema que impide que se actualice la tabla STG_SESION y provoca que un usuario nuevo no pueda ver los dominios de </w:t>
-            </w:r>
-            <w:r>
-              <w:rPr>
-                <w:rFonts w:ascii="Arial" w:eastAsia="Times New Roman" w:hAnsi="Arial" w:cs="Times New Roman"/>
-                <w:sz w:val="20"/>
-                <w:szCs w:val="20"/>
-                <w:lang w:eastAsia="ar-SA"/>
-              </w:rPr>
-              <w:lastRenderedPageBreak/>
-              <w:t>área (por no constar su sesión como activa) y que un usuario existente tampoco pueda verl</w:t>
-            </w:r>
-            <w:r>
-              <w:rPr>
-                <w:rFonts w:ascii="Arial" w:eastAsia="Times New Roman" w:hAnsi="Arial" w:cs="Times New Roman"/>
-                <w:sz w:val="20"/>
-                <w:szCs w:val="20"/>
-                <w:lang w:eastAsia="ar-SA"/>
-              </w:rPr>
-              <w:t xml:space="preserve">os (por no haberse actualizado sus datos de sesión con su rol). </w:t>
+              <w:t xml:space="preserve"> resuelve un problema que impide que se actualice la tabla STG_SESION y provoca que un usuario nuevo no pueda ver los dominios de área (por no constar su sesión como activa) y que un usuario existente tampoco pueda verlos (por no haberse actualizado sus datos de sesión con su rol). </w:t>
             </w:r>
           </w:p>
           <w:p>
@@ -47667,20 +46515,7 @@
         </w:numPr>
       </w:pPr>
       <w:r>
-        <w:lastRenderedPageBreak/>
-        <w:t>Versión 1.3.</w:t>
-      </w:r>
-      <w:r>
-        <w:t>2</w:t>
-      </w:r>
-      <w:r>
-        <w:t xml:space="preserve"> (</w:t>
-      </w:r>
-      <w:r>
-        <w:t>28</w:t>
-      </w:r>
-      <w:r>
-        <w:t>/07/2022)</w:t>
+        <w:t>Versión 1.3.2 (28/07/2022)</w:t>
       </w:r>
     </w:p>
     <w:p/>
@@ -48085,16 +46920,7 @@
                 <w:szCs w:val="20"/>
                 <w:lang w:eastAsia="ar-SA"/>
               </w:rPr>
-              <w:t xml:space="preserve"> añade una nueva pestaña en Configuración Entidad (STG), med</w:t>
-            </w:r>
-            <w:r>
-              <w:rPr>
-                <w:rFonts w:ascii="Arial" w:eastAsia="Times New Roman" w:hAnsi="Arial" w:cs="Times New Roman"/>
-                <w:sz w:val="20"/>
-                <w:szCs w:val="20"/>
-                <w:lang w:eastAsia="ar-SA"/>
-              </w:rPr>
-              <w:t xml:space="preserve">iante la cual se puede definir una declaración de accesibilidad. Esta declaración será visible en STT mediante Accesibilidad-&gt;Declaración. </w:t>
+              <w:t xml:space="preserve"> añade una nueva pestaña en Configuración Entidad (STG), mediante la cual se puede definir una declaración de accesibilidad. Esta declaración será visible en STT mediante Accesibilidad-&gt;Declaración. </w:t>
             </w:r>
           </w:p>
           <w:p>
@@ -48195,16 +47021,7 @@
                 <w:szCs w:val="20"/>
                 <w:lang w:eastAsia="ar-SA"/>
               </w:rPr>
-              <w:t xml:space="preserve"> da la posibilidad de consultar dominios del </w:t>
-            </w:r>
-            <w:r>
-              <w:rPr>
-                <w:rFonts w:ascii="Arial" w:eastAsia="Times New Roman" w:hAnsi="Arial" w:cs="Times New Roman"/>
-                <w:sz w:val="20"/>
-                <w:szCs w:val="20"/>
-                <w:lang w:eastAsia="ar-SA"/>
-              </w:rPr>
-              <w:t>área asociada a un usuario/rol con rol consulta</w:t>
+              <w:t xml:space="preserve"> da la posibilidad de consultar dominios del área asociada a un usuario/rol con rol consulta</w:t>
             </w:r>
           </w:p>
           <w:p>
@@ -48302,16 +47119,7 @@
                 <w:szCs w:val="20"/>
                 <w:lang w:eastAsia="ar-SA"/>
               </w:rPr>
-              <w:t xml:space="preserve"> mejora los campos de búsqueda en STH quitando la restricción case sensitive, poniendo mayúsculas automáticamente y permitiendo búsquedas con solo una parte del t</w:t>
-            </w:r>
-            <w:r>
-              <w:rPr>
-                <w:rFonts w:ascii="Arial" w:eastAsia="Times New Roman" w:hAnsi="Arial" w:cs="Times New Roman"/>
-                <w:sz w:val="20"/>
-                <w:szCs w:val="20"/>
-                <w:lang w:eastAsia="ar-SA"/>
-              </w:rPr>
-              <w:t>exto.</w:t>
+              <w:t xml:space="preserve"> mejora los campos de búsqueda en STH quitando la restricción case sensitive, poniendo mayúsculas automáticamente y permitiendo búsquedas con solo una parte del texto.</w:t>
             </w:r>
           </w:p>
           <w:p>
@@ -48554,16 +47362,7 @@
                 <w:szCs w:val="20"/>
                 <w:lang w:eastAsia="ar-SA"/>
               </w:rPr>
-              <w:t xml:space="preserve"> la ventana Gesti</w:t>
-            </w:r>
-            <w:r>
-              <w:rPr>
-                <w:rFonts w:ascii="Arial" w:eastAsia="Times New Roman" w:hAnsi="Arial" w:cs="Times New Roman"/>
-                <w:sz w:val="20"/>
-                <w:szCs w:val="20"/>
-                <w:lang w:eastAsia="ar-SA"/>
-              </w:rPr>
-              <w:t>ón Versión Trámite (STG) para no cortar el desplegable.</w:t>
+              <w:t xml:space="preserve"> la ventana Gestión Versión Trámite (STG) para no cortar el desplegable.</w:t>
             </w:r>
           </w:p>
           <w:p>
@@ -48649,7 +47448,6 @@
                 <w:szCs w:val="20"/>
                 <w:lang w:eastAsia="ar-SA"/>
               </w:rPr>
-              <w:lastRenderedPageBreak/>
               <w:t xml:space="preserve">Esta </w:t>
             </w:r>
             <w:proofErr w:type="spellStart"/>
@@ -49045,16 +47843,7 @@
                 <w:szCs w:val="20"/>
                 <w:lang w:eastAsia="ar-SA"/>
               </w:rPr>
-              <w:t xml:space="preserve"> añade una conexión entre STG y STH con tal de poder consultar la definición del trámite desde STH y, a su vez, poder consu</w:t>
-            </w:r>
-            <w:r>
-              <w:rPr>
-                <w:rFonts w:ascii="Arial" w:eastAsia="Times New Roman" w:hAnsi="Arial" w:cs="Times New Roman"/>
-                <w:sz w:val="20"/>
-                <w:szCs w:val="20"/>
-                <w:lang w:eastAsia="ar-SA"/>
-              </w:rPr>
-              <w:t>ltar los distintos eventos producidos por un trámite desde STG</w:t>
+              <w:t xml:space="preserve"> añade una conexión entre STG y STH con tal de poder consultar la definición del trámite desde STH y, a su vez, poder consultar los distintos eventos producidos por un trámite desde STG</w:t>
             </w:r>
           </w:p>
           <w:p>
@@ -49387,16 +48176,7 @@
                 <w:szCs w:val="20"/>
                 <w:lang w:eastAsia="ar-SA"/>
               </w:rPr>
-              <w:t xml:space="preserve"> </w:t>
-            </w:r>
-            <w:r>
-              <w:rPr>
-                <w:rFonts w:ascii="Arial" w:eastAsia="Times New Roman" w:hAnsi="Arial" w:cs="Times New Roman"/>
-                <w:sz w:val="20"/>
-                <w:szCs w:val="20"/>
-                <w:lang w:eastAsia="ar-SA"/>
-              </w:rPr>
-              <w:t xml:space="preserve">permite enviar los datos de representación de un ciudadano al solicitar un ticket en el API externa. </w:t>
+              <w:t xml:space="preserve"> permite enviar los datos de representación de un ciudadano al solicitar un ticket en el API externa. </w:t>
             </w:r>
           </w:p>
           <w:p>
@@ -49453,10 +48233,7 @@
             </w:r>
             <w:proofErr w:type="spellStart"/>
             <w:r>
-              <w:t>s</w:t>
-            </w:r>
-            <w:r>
-              <w:t>eus</w:t>
+              <w:t>seus</w:t>
             </w:r>
             <w:proofErr w:type="spellEnd"/>
             <w:r>
@@ -49573,10 +48350,7 @@
               </w:numPr>
             </w:pPr>
             <w:r>
-              <w:t>#596 Camp de cer</w:t>
-            </w:r>
-            <w:r>
-              <w:t xml:space="preserve">ca </w:t>
+              <w:t xml:space="preserve">#596 Camp de cerca </w:t>
             </w:r>
             <w:proofErr w:type="spellStart"/>
             <w:r>
@@ -49624,16 +48398,7 @@
                 <w:szCs w:val="20"/>
                 <w:lang w:eastAsia="ar-SA"/>
               </w:rPr>
-              <w:t xml:space="preserve"> </w:t>
-            </w:r>
-            <w:r>
-              <w:rPr>
-                <w:rFonts w:ascii="Arial" w:eastAsia="Times New Roman" w:hAnsi="Arial" w:cs="Times New Roman"/>
-                <w:sz w:val="20"/>
-                <w:szCs w:val="20"/>
-                <w:lang w:eastAsia="ar-SA"/>
-              </w:rPr>
-              <w:t>añade un filtro por el código SIA en SISTRAHELP</w:t>
+              <w:t xml:space="preserve"> añade un filtro por el código SIA en SISTRAHELP</w:t>
             </w:r>
           </w:p>
           <w:p>
@@ -49650,10 +48415,7 @@
               </w:numPr>
             </w:pPr>
             <w:r>
-              <w:t>#</w:t>
-            </w:r>
-            <w:r>
-              <w:t xml:space="preserve">597 </w:t>
+              <w:t xml:space="preserve">#597 </w:t>
             </w:r>
             <w:proofErr w:type="spellStart"/>
             <w:r>
@@ -49717,16 +48479,7 @@
                 <w:szCs w:val="20"/>
                 <w:lang w:eastAsia="ar-SA"/>
               </w:rPr>
-              <w:t xml:space="preserve"> </w:t>
-            </w:r>
-            <w:r>
-              <w:rPr>
-                <w:rFonts w:ascii="Arial" w:eastAsia="Times New Roman" w:hAnsi="Arial" w:cs="Times New Roman"/>
-                <w:sz w:val="20"/>
-                <w:szCs w:val="20"/>
-                <w:lang w:eastAsia="ar-SA"/>
-              </w:rPr>
-              <w:t xml:space="preserve">hace que los campos de búsqueda de SISTRAHELP sean case </w:t>
+              <w:t xml:space="preserve"> hace que los campos de búsqueda de SISTRAHELP sean case </w:t>
             </w:r>
             <w:proofErr w:type="spellStart"/>
             <w:r>
@@ -49854,16 +48607,7 @@
                 <w:szCs w:val="20"/>
                 <w:lang w:eastAsia="ar-SA"/>
               </w:rPr>
-              <w:t xml:space="preserve"> añade un nuevo comportamiento. Al duplicar un trámite con un dominio de área asociado a una nu</w:t>
-            </w:r>
-            <w:r>
-              <w:rPr>
-                <w:rFonts w:ascii="Arial" w:eastAsia="Times New Roman" w:hAnsi="Arial" w:cs="Times New Roman"/>
-                <w:sz w:val="20"/>
-                <w:szCs w:val="20"/>
-                <w:lang w:eastAsia="ar-SA"/>
-              </w:rPr>
-              <w:t>eva área en la que no exista dicho dominio, éste se duplica a la nueva área, junto a todos sus elementos asociados.</w:t>
+              <w:t xml:space="preserve"> añade un nuevo comportamiento. Al duplicar un trámite con un dominio de área asociado a una nueva área en la que no exista dicho dominio, éste se duplica a la nueva área, junto a todos sus elementos asociados.</w:t>
             </w:r>
           </w:p>
           <w:p>
@@ -49971,16 +48715,7 @@
                 <w:szCs w:val="20"/>
                 <w:lang w:eastAsia="ar-SA"/>
               </w:rPr>
-              <w:t xml:space="preserve"> añade un nuevo comportamiento. Al borrar un dominio con fuente de datos.</w:t>
-            </w:r>
-            <w:r>
-              <w:rPr>
-                <w:rFonts w:ascii="Arial" w:eastAsia="Times New Roman" w:hAnsi="Arial" w:cs="Times New Roman"/>
-                <w:sz w:val="20"/>
-                <w:szCs w:val="20"/>
-                <w:lang w:eastAsia="ar-SA"/>
-              </w:rPr>
-              <w:t xml:space="preserve"> Si esta fuente de datos no está asociada más que al dominio a eliminar, se elimina.</w:t>
+              <w:t xml:space="preserve"> añade un nuevo comportamiento. Al borrar un dominio con fuente de datos. Si esta fuente de datos no está asociada más que al dominio a eliminar, se elimina.</w:t>
             </w:r>
           </w:p>
           <w:p>
@@ -50240,10 +48975,445 @@
               <w:t>quaderns</w:t>
             </w:r>
             <w:proofErr w:type="spellEnd"/>
-            <w:r>
+          </w:p>
+          <w:p>
+            <w:pPr>
+              <w:pStyle w:val="Prrafodelista"/>
+              <w:contextualSpacing/>
+              <w:rPr>
+                <w:rFonts w:ascii="Arial" w:eastAsia="Times New Roman" w:hAnsi="Arial" w:cs="Times New Roman"/>
+                <w:sz w:val="20"/>
+                <w:szCs w:val="20"/>
+                <w:lang w:eastAsia="ar-SA"/>
+              </w:rPr>
+            </w:pPr>
+          </w:p>
+          <w:p>
+            <w:pPr>
+              <w:pStyle w:val="Prrafodelista"/>
+              <w:contextualSpacing/>
+            </w:pPr>
+            <w:r>
+              <w:rPr>
+                <w:rFonts w:ascii="Arial" w:eastAsia="Times New Roman" w:hAnsi="Arial" w:cs="Times New Roman"/>
+                <w:sz w:val="20"/>
+                <w:szCs w:val="20"/>
+                <w:lang w:eastAsia="ar-SA"/>
+              </w:rPr>
+              <w:t xml:space="preserve">Esta </w:t>
+            </w:r>
+            <w:proofErr w:type="spellStart"/>
+            <w:r>
+              <w:rPr>
+                <w:rFonts w:ascii="Arial" w:eastAsia="Times New Roman" w:hAnsi="Arial" w:cs="Times New Roman"/>
+                <w:sz w:val="20"/>
+                <w:szCs w:val="20"/>
+                <w:lang w:eastAsia="ar-SA"/>
+              </w:rPr>
+              <w:t>issue</w:t>
+            </w:r>
+            <w:proofErr w:type="spellEnd"/>
+            <w:r>
+              <w:rPr>
+                <w:rFonts w:ascii="Arial" w:eastAsia="Times New Roman" w:hAnsi="Arial" w:cs="Times New Roman"/>
+                <w:sz w:val="20"/>
+                <w:szCs w:val="20"/>
+                <w:lang w:eastAsia="ar-SA"/>
+              </w:rPr>
               <w:t xml:space="preserve"> </w:t>
             </w:r>
-          </w:p>
+            <w:r>
+              <w:rPr>
+                <w:rFonts w:ascii="Arial" w:eastAsia="Times New Roman" w:hAnsi="Arial" w:cs="Times New Roman"/>
+                <w:sz w:val="20"/>
+                <w:szCs w:val="20"/>
+                <w:lang w:eastAsia="ar-SA"/>
+              </w:rPr>
+              <w:t xml:space="preserve">resuelve errores en algunos literales de la aplicación. </w:t>
+            </w:r>
+          </w:p>
+          <w:p/>
+          <w:p>
+            <w:pPr>
+              <w:pStyle w:val="Prrafodelista"/>
+              <w:numPr>
+                <w:ilvl w:val="0"/>
+                <w:numId w:val="8"/>
+              </w:numPr>
+            </w:pPr>
+            <w:r>
+              <w:t xml:space="preserve">#605 </w:t>
+            </w:r>
+            <w:r>
+              <w:t xml:space="preserve">Al seleccionar una </w:t>
+            </w:r>
+            <w:proofErr w:type="spellStart"/>
+            <w:r>
+              <w:t>àrea</w:t>
+            </w:r>
+            <w:proofErr w:type="spellEnd"/>
+            <w:r>
+              <w:t xml:space="preserve"> es </w:t>
+            </w:r>
+            <w:proofErr w:type="spellStart"/>
+            <w:r>
+              <w:t>perd</w:t>
+            </w:r>
+            <w:proofErr w:type="spellEnd"/>
+            <w:r>
+              <w:t xml:space="preserve"> </w:t>
+            </w:r>
+            <w:proofErr w:type="spellStart"/>
+            <w:r>
+              <w:t>visualment</w:t>
+            </w:r>
+            <w:proofErr w:type="spellEnd"/>
+            <w:r>
+              <w:t xml:space="preserve"> </w:t>
+            </w:r>
+            <w:proofErr w:type="spellStart"/>
+            <w:r>
+              <w:t>l'àrea</w:t>
+            </w:r>
+            <w:proofErr w:type="spellEnd"/>
+          </w:p>
+          <w:p>
+            <w:pPr>
+              <w:pStyle w:val="Prrafodelista"/>
+            </w:pPr>
+          </w:p>
+          <w:p>
+            <w:pPr>
+              <w:pStyle w:val="Prrafodelista"/>
+              <w:rPr>
+                <w:rFonts w:ascii="Arial" w:eastAsia="Times New Roman" w:hAnsi="Arial" w:cs="Times New Roman"/>
+                <w:sz w:val="20"/>
+                <w:szCs w:val="20"/>
+                <w:lang w:eastAsia="ar-SA"/>
+              </w:rPr>
+            </w:pPr>
+            <w:r>
+              <w:rPr>
+                <w:rFonts w:ascii="Arial" w:eastAsia="Times New Roman" w:hAnsi="Arial" w:cs="Times New Roman"/>
+                <w:sz w:val="20"/>
+                <w:szCs w:val="20"/>
+                <w:lang w:eastAsia="ar-SA"/>
+              </w:rPr>
+              <w:t xml:space="preserve">Esta </w:t>
+            </w:r>
+            <w:proofErr w:type="spellStart"/>
+            <w:r>
+              <w:rPr>
+                <w:rFonts w:ascii="Arial" w:eastAsia="Times New Roman" w:hAnsi="Arial" w:cs="Times New Roman"/>
+                <w:sz w:val="20"/>
+                <w:szCs w:val="20"/>
+                <w:lang w:eastAsia="ar-SA"/>
+              </w:rPr>
+              <w:t>issue</w:t>
+            </w:r>
+            <w:proofErr w:type="spellEnd"/>
+            <w:r>
+              <w:rPr>
+                <w:rFonts w:ascii="Arial" w:eastAsia="Times New Roman" w:hAnsi="Arial" w:cs="Times New Roman"/>
+                <w:sz w:val="20"/>
+                <w:szCs w:val="20"/>
+                <w:lang w:eastAsia="ar-SA"/>
+              </w:rPr>
+              <w:t xml:space="preserve"> resuelve errores </w:t>
+            </w:r>
+            <w:r>
+              <w:rPr>
+                <w:rFonts w:ascii="Arial" w:eastAsia="Times New Roman" w:hAnsi="Arial" w:cs="Times New Roman"/>
+                <w:sz w:val="20"/>
+                <w:szCs w:val="20"/>
+                <w:lang w:eastAsia="ar-SA"/>
+              </w:rPr>
+              <w:t xml:space="preserve">del foco al seleccionar un área. </w:t>
+            </w:r>
+          </w:p>
+          <w:p>
+            <w:pPr>
+              <w:pStyle w:val="Prrafodelista"/>
+              <w:rPr>
+                <w:rFonts w:ascii="Arial" w:eastAsia="Times New Roman" w:hAnsi="Arial" w:cs="Times New Roman"/>
+                <w:sz w:val="20"/>
+                <w:szCs w:val="20"/>
+                <w:lang w:eastAsia="ar-SA"/>
+              </w:rPr>
+            </w:pPr>
+          </w:p>
+          <w:p>
+            <w:pPr>
+              <w:pStyle w:val="Prrafodelista"/>
+              <w:numPr>
+                <w:ilvl w:val="0"/>
+                <w:numId w:val="8"/>
+              </w:numPr>
+            </w:pPr>
+            <w:r>
+              <w:t>#608</w:t>
+            </w:r>
+            <w:r>
+              <w:t xml:space="preserve"> </w:t>
+            </w:r>
+            <w:r>
+              <w:t xml:space="preserve">A les </w:t>
+            </w:r>
+            <w:proofErr w:type="spellStart"/>
+            <w:r>
+              <w:t>configuracions</w:t>
+            </w:r>
+            <w:proofErr w:type="spellEnd"/>
+            <w:r>
+              <w:t xml:space="preserve"> </w:t>
+            </w:r>
+            <w:proofErr w:type="spellStart"/>
+            <w:r>
+              <w:t>d'autenticació</w:t>
+            </w:r>
+            <w:proofErr w:type="spellEnd"/>
+            <w:r>
+              <w:t xml:space="preserve"> no </w:t>
+            </w:r>
+            <w:proofErr w:type="spellStart"/>
+            <w:r>
+              <w:t>s'estan</w:t>
+            </w:r>
+            <w:proofErr w:type="spellEnd"/>
+            <w:r>
+              <w:t xml:space="preserve"> </w:t>
+            </w:r>
+            <w:proofErr w:type="spellStart"/>
+            <w:r>
+              <w:t>substituint</w:t>
+            </w:r>
+            <w:proofErr w:type="spellEnd"/>
+            <w:r>
+              <w:t xml:space="preserve"> </w:t>
+            </w:r>
+            <w:proofErr w:type="spellStart"/>
+            <w:r>
+              <w:t>els</w:t>
+            </w:r>
+            <w:proofErr w:type="spellEnd"/>
+            <w:r>
+              <w:t xml:space="preserve"> </w:t>
+            </w:r>
+            <w:proofErr w:type="spellStart"/>
+            <w:r>
+              <w:t>placeholders</w:t>
+            </w:r>
+            <w:proofErr w:type="spellEnd"/>
+            <w:r>
+              <w:t xml:space="preserve"> </w:t>
+            </w:r>
+            <w:r>
+              <w:t>correctamente</w:t>
+            </w:r>
+          </w:p>
+          <w:p>
+            <w:pPr>
+              <w:pStyle w:val="Prrafodelista"/>
+            </w:pPr>
+          </w:p>
+          <w:p>
+            <w:pPr>
+              <w:pStyle w:val="Prrafodelista"/>
+              <w:rPr>
+                <w:rFonts w:ascii="Arial" w:eastAsia="Times New Roman" w:hAnsi="Arial" w:cs="Times New Roman"/>
+                <w:sz w:val="20"/>
+                <w:szCs w:val="20"/>
+                <w:lang w:eastAsia="ar-SA"/>
+              </w:rPr>
+            </w:pPr>
+            <w:r>
+              <w:rPr>
+                <w:rFonts w:ascii="Arial" w:eastAsia="Times New Roman" w:hAnsi="Arial" w:cs="Times New Roman"/>
+                <w:sz w:val="20"/>
+                <w:szCs w:val="20"/>
+                <w:lang w:eastAsia="ar-SA"/>
+              </w:rPr>
+              <w:t xml:space="preserve">Esta </w:t>
+            </w:r>
+            <w:proofErr w:type="spellStart"/>
+            <w:r>
+              <w:rPr>
+                <w:rFonts w:ascii="Arial" w:eastAsia="Times New Roman" w:hAnsi="Arial" w:cs="Times New Roman"/>
+                <w:sz w:val="20"/>
+                <w:szCs w:val="20"/>
+                <w:lang w:eastAsia="ar-SA"/>
+              </w:rPr>
+              <w:t>issue</w:t>
+            </w:r>
+            <w:proofErr w:type="spellEnd"/>
+            <w:r>
+              <w:rPr>
+                <w:rFonts w:ascii="Arial" w:eastAsia="Times New Roman" w:hAnsi="Arial" w:cs="Times New Roman"/>
+                <w:sz w:val="20"/>
+                <w:szCs w:val="20"/>
+                <w:lang w:eastAsia="ar-SA"/>
+              </w:rPr>
+              <w:t xml:space="preserve"> resuelve errores </w:t>
+            </w:r>
+            <w:r>
+              <w:rPr>
+                <w:rFonts w:ascii="Arial" w:eastAsia="Times New Roman" w:hAnsi="Arial" w:cs="Times New Roman"/>
+                <w:sz w:val="20"/>
+                <w:szCs w:val="20"/>
+                <w:lang w:eastAsia="ar-SA"/>
+              </w:rPr>
+              <w:t xml:space="preserve">con los </w:t>
+            </w:r>
+            <w:proofErr w:type="spellStart"/>
+            <w:r>
+              <w:rPr>
+                <w:rFonts w:ascii="Arial" w:eastAsia="Times New Roman" w:hAnsi="Arial" w:cs="Times New Roman"/>
+                <w:sz w:val="20"/>
+                <w:szCs w:val="20"/>
+                <w:lang w:eastAsia="ar-SA"/>
+              </w:rPr>
+              <w:t>placeholders</w:t>
+            </w:r>
+            <w:proofErr w:type="spellEnd"/>
+            <w:r>
+              <w:rPr>
+                <w:rFonts w:ascii="Arial" w:eastAsia="Times New Roman" w:hAnsi="Arial" w:cs="Times New Roman"/>
+                <w:sz w:val="20"/>
+                <w:szCs w:val="20"/>
+                <w:lang w:eastAsia="ar-SA"/>
+              </w:rPr>
+              <w:t xml:space="preserve"> de las configuraciones de autenticación. </w:t>
+            </w:r>
+            <w:r>
+              <w:rPr>
+                <w:rFonts w:ascii="Arial" w:eastAsia="Times New Roman" w:hAnsi="Arial" w:cs="Times New Roman"/>
+                <w:sz w:val="20"/>
+                <w:szCs w:val="20"/>
+                <w:lang w:eastAsia="ar-SA"/>
+              </w:rPr>
+              <w:t xml:space="preserve"> </w:t>
+            </w:r>
+          </w:p>
+          <w:p>
+            <w:pPr>
+              <w:pStyle w:val="Prrafodelista"/>
+              <w:rPr>
+                <w:rFonts w:ascii="Arial" w:eastAsia="Times New Roman" w:hAnsi="Arial" w:cs="Times New Roman"/>
+                <w:sz w:val="20"/>
+                <w:szCs w:val="20"/>
+                <w:lang w:eastAsia="ar-SA"/>
+              </w:rPr>
+            </w:pPr>
+          </w:p>
+          <w:p>
+            <w:pPr>
+              <w:pStyle w:val="Prrafodelista"/>
+              <w:numPr>
+                <w:ilvl w:val="0"/>
+                <w:numId w:val="8"/>
+              </w:numPr>
+            </w:pPr>
+            <w:r>
+              <w:t xml:space="preserve">#610 </w:t>
+            </w:r>
+            <w:proofErr w:type="spellStart"/>
+            <w:r>
+              <w:t>Fer</w:t>
+            </w:r>
+            <w:proofErr w:type="spellEnd"/>
+            <w:r>
+              <w:t xml:space="preserve"> que </w:t>
+            </w:r>
+            <w:proofErr w:type="spellStart"/>
+            <w:r>
+              <w:t>l'esdeveniment</w:t>
+            </w:r>
+            <w:proofErr w:type="spellEnd"/>
+            <w:r>
+              <w:t xml:space="preserve"> </w:t>
+            </w:r>
+            <w:proofErr w:type="spellStart"/>
+            <w:r>
+              <w:t>valoració</w:t>
+            </w:r>
+            <w:proofErr w:type="spellEnd"/>
+            <w:r>
+              <w:t xml:space="preserve"> </w:t>
+            </w:r>
+            <w:proofErr w:type="spellStart"/>
+            <w:r>
+              <w:t>apareixi</w:t>
+            </w:r>
+            <w:proofErr w:type="spellEnd"/>
+            <w:r>
+              <w:t xml:space="preserve"> al filtre desplegable de STH</w:t>
+            </w:r>
+          </w:p>
+          <w:p>
+            <w:pPr>
+              <w:pStyle w:val="Prrafodelista"/>
+            </w:pPr>
+          </w:p>
+          <w:p>
+            <w:pPr>
+              <w:pStyle w:val="Prrafodelista"/>
+              <w:rPr>
+                <w:rFonts w:ascii="Arial" w:eastAsia="Times New Roman" w:hAnsi="Arial" w:cs="Times New Roman"/>
+                <w:sz w:val="20"/>
+                <w:szCs w:val="20"/>
+                <w:lang w:eastAsia="ar-SA"/>
+              </w:rPr>
+            </w:pPr>
+            <w:r>
+              <w:rPr>
+                <w:rFonts w:ascii="Arial" w:eastAsia="Times New Roman" w:hAnsi="Arial" w:cs="Times New Roman"/>
+                <w:sz w:val="20"/>
+                <w:szCs w:val="20"/>
+                <w:lang w:eastAsia="ar-SA"/>
+              </w:rPr>
+              <w:t xml:space="preserve">Esta </w:t>
+            </w:r>
+            <w:proofErr w:type="spellStart"/>
+            <w:r>
+              <w:rPr>
+                <w:rFonts w:ascii="Arial" w:eastAsia="Times New Roman" w:hAnsi="Arial" w:cs="Times New Roman"/>
+                <w:sz w:val="20"/>
+                <w:szCs w:val="20"/>
+                <w:lang w:eastAsia="ar-SA"/>
+              </w:rPr>
+              <w:t>issue</w:t>
+            </w:r>
+            <w:proofErr w:type="spellEnd"/>
+            <w:r>
+              <w:rPr>
+                <w:rFonts w:ascii="Arial" w:eastAsia="Times New Roman" w:hAnsi="Arial" w:cs="Times New Roman"/>
+                <w:sz w:val="20"/>
+                <w:szCs w:val="20"/>
+                <w:lang w:eastAsia="ar-SA"/>
+              </w:rPr>
+              <w:t xml:space="preserve"> </w:t>
+            </w:r>
+            <w:r>
+              <w:rPr>
+                <w:rFonts w:ascii="Arial" w:eastAsia="Times New Roman" w:hAnsi="Arial" w:cs="Times New Roman"/>
+                <w:sz w:val="20"/>
+                <w:szCs w:val="20"/>
+                <w:lang w:eastAsia="ar-SA"/>
+              </w:rPr>
+              <w:t xml:space="preserve">añade el evento TR_VAL al filtro de auditoría de eventos en STH. </w:t>
+            </w:r>
+            <w:r>
+              <w:rPr>
+                <w:rFonts w:ascii="Arial" w:eastAsia="Times New Roman" w:hAnsi="Arial" w:cs="Times New Roman"/>
+                <w:sz w:val="20"/>
+                <w:szCs w:val="20"/>
+                <w:lang w:eastAsia="ar-SA"/>
+              </w:rPr>
+              <w:t xml:space="preserve"> </w:t>
+            </w:r>
+          </w:p>
+          <w:p/>
+          <w:p/>
           <w:p>
             <w:pPr>
               <w:pStyle w:val="Prrafodelista"/>
@@ -50338,10 +49508,11 @@
     </w:r>
     <w:r>
       <w:rPr>
+        <w:noProof/>
         <w:color w:val="808080"/>
         <w:sz w:val="18"/>
       </w:rPr>
-      <w:t>202205_SISTRA2-VERSIONES.docx</w:t>
+      <w:t>Documento en main</w:t>
     </w:r>
     <w:r>
       <w:rPr>
@@ -50850,7 +50021,7 @@
         <w:color w:val="000080"/>
         <w:sz w:val="22"/>
       </w:rPr>
-      <w:t>SISTRA2 - VERSIONES</w:t>
+      <w:t>SISTRA - VERSIONES</w:t>
     </w:r>
     <w:r>
       <w:rPr>
@@ -51649,6 +50820,119 @@
       </w:rPr>
     </w:lvl>
   </w:abstractNum>
+  <w:abstractNum w:abstractNumId="7" w15:restartNumberingAfterBreak="0">
+    <w:nsid w:val="57B74444"/>
+    <w:multiLevelType w:val="hybridMultilevel"/>
+    <w:tmpl w:val="1520E8D4"/>
+    <w:lvl w:ilvl="0" w:tplc="0C0A0001">
+      <w:start w:val="1"/>
+      <w:numFmt w:val="bullet"/>
+      <w:lvlText w:val=""/>
+      <w:lvlJc w:val="left"/>
+      <w:pPr>
+        <w:ind w:left="720" w:hanging="360"/>
+      </w:pPr>
+      <w:rPr>
+        <w:rFonts w:ascii="Symbol" w:hAnsi="Symbol" w:hint="default"/>
+      </w:rPr>
+    </w:lvl>
+    <w:lvl w:ilvl="1" w:tplc="0C0A0003" w:tentative="1">
+      <w:start w:val="1"/>
+      <w:numFmt w:val="bullet"/>
+      <w:lvlText w:val="o"/>
+      <w:lvlJc w:val="left"/>
+      <w:pPr>
+        <w:ind w:left="1440" w:hanging="360"/>
+      </w:pPr>
+      <w:rPr>
+        <w:rFonts w:ascii="Courier New" w:hAnsi="Courier New" w:cs="Courier New" w:hint="default"/>
+      </w:rPr>
+    </w:lvl>
+    <w:lvl w:ilvl="2" w:tplc="0C0A0005" w:tentative="1">
+      <w:start w:val="1"/>
+      <w:numFmt w:val="bullet"/>
+      <w:lvlText w:val=""/>
+      <w:lvlJc w:val="left"/>
+      <w:pPr>
+        <w:ind w:left="2160" w:hanging="360"/>
+      </w:pPr>
+      <w:rPr>
+        <w:rFonts w:ascii="Wingdings" w:hAnsi="Wingdings" w:hint="default"/>
+      </w:rPr>
+    </w:lvl>
+    <w:lvl w:ilvl="3" w:tplc="0C0A0001" w:tentative="1">
+      <w:start w:val="1"/>
+      <w:numFmt w:val="bullet"/>
+      <w:lvlText w:val=""/>
+      <w:lvlJc w:val="left"/>
+      <w:pPr>
+        <w:ind w:left="2880" w:hanging="360"/>
+      </w:pPr>
+      <w:rPr>
+        <w:rFonts w:ascii="Symbol" w:hAnsi="Symbol" w:hint="default"/>
+      </w:rPr>
+    </w:lvl>
+    <w:lvl w:ilvl="4" w:tplc="0C0A0003" w:tentative="1">
+      <w:start w:val="1"/>
+      <w:numFmt w:val="bullet"/>
+      <w:lvlText w:val="o"/>
+      <w:lvlJc w:val="left"/>
+      <w:pPr>
+        <w:ind w:left="3600" w:hanging="360"/>
+      </w:pPr>
+      <w:rPr>
+        <w:rFonts w:ascii="Courier New" w:hAnsi="Courier New" w:cs="Courier New" w:hint="default"/>
+      </w:rPr>
+    </w:lvl>
+    <w:lvl w:ilvl="5" w:tplc="0C0A0005" w:tentative="1">
+      <w:start w:val="1"/>
+      <w:numFmt w:val="bullet"/>
+      <w:lvlText w:val=""/>
+      <w:lvlJc w:val="left"/>
+      <w:pPr>
+        <w:ind w:left="4320" w:hanging="360"/>
+      </w:pPr>
+      <w:rPr>
+        <w:rFonts w:ascii="Wingdings" w:hAnsi="Wingdings" w:hint="default"/>
+      </w:rPr>
+    </w:lvl>
+    <w:lvl w:ilvl="6" w:tplc="0C0A0001" w:tentative="1">
+      <w:start w:val="1"/>
+      <w:numFmt w:val="bullet"/>
+      <w:lvlText w:val=""/>
+      <w:lvlJc w:val="left"/>
+      <w:pPr>
+        <w:ind w:left="5040" w:hanging="360"/>
+      </w:pPr>
+      <w:rPr>
+        <w:rFonts w:ascii="Symbol" w:hAnsi="Symbol" w:hint="default"/>
+      </w:rPr>
+    </w:lvl>
+    <w:lvl w:ilvl="7" w:tplc="0C0A0003" w:tentative="1">
+      <w:start w:val="1"/>
+      <w:numFmt w:val="bullet"/>
+      <w:lvlText w:val="o"/>
+      <w:lvlJc w:val="left"/>
+      <w:pPr>
+        <w:ind w:left="5760" w:hanging="360"/>
+      </w:pPr>
+      <w:rPr>
+        <w:rFonts w:ascii="Courier New" w:hAnsi="Courier New" w:cs="Courier New" w:hint="default"/>
+      </w:rPr>
+    </w:lvl>
+    <w:lvl w:ilvl="8" w:tplc="0C0A0005" w:tentative="1">
+      <w:start w:val="1"/>
+      <w:numFmt w:val="bullet"/>
+      <w:lvlText w:val=""/>
+      <w:lvlJc w:val="left"/>
+      <w:pPr>
+        <w:ind w:left="6480" w:hanging="360"/>
+      </w:pPr>
+      <w:rPr>
+        <w:rFonts w:ascii="Wingdings" w:hAnsi="Wingdings" w:hint="default"/>
+      </w:rPr>
+    </w:lvl>
+  </w:abstractNum>
   <w:num w:numId="1">
     <w:abstractNumId w:val="1"/>
   </w:num>
@@ -51669,6 +50953,9 @@
   </w:num>
   <w:num w:numId="7">
     <w:abstractNumId w:val="6"/>
+  </w:num>
+  <w:num w:numId="8">
+    <w:abstractNumId w:val="7"/>
   </w:num>
 </w:numbering>
 </file>

</xml_diff>